<commit_message>
Updated files from Youjung Kim
</commit_message>
<xml_diff>
--- a/BikeRentalDataAnaysisReport.docx
+++ b/BikeRentalDataAnaysisReport.docx
@@ -1,6 +1,6 @@
 
 <file path=word/document.xml><?xml version="1.0" encoding="utf-8"?>
-<w:document xmlns:wpc="http://schemas.microsoft.com/office/word/2010/wordprocessingCanvas" xmlns:cx="http://schemas.microsoft.com/office/drawing/2014/chartex" xmlns:cx1="http://schemas.microsoft.com/office/drawing/2015/9/8/chartex" xmlns:cx2="http://schemas.microsoft.com/office/drawing/2015/10/21/chartex" xmlns:cx3="http://schemas.microsoft.com/office/drawing/2016/5/9/chartex" xmlns:cx4="http://schemas.microsoft.com/office/drawing/2016/5/10/chartex" xmlns:cx5="http://schemas.microsoft.com/office/drawing/2016/5/11/chartex" xmlns:cx6="http://schemas.microsoft.com/office/drawing/2016/5/12/chartex" xmlns:cx7="http://schemas.microsoft.com/office/drawing/2016/5/13/chartex" xmlns:cx8="http://schemas.microsoft.com/office/drawing/2016/5/14/chartex" xmlns:mc="http://schemas.openxmlformats.org/markup-compatibility/2006" xmlns:aink="http://schemas.microsoft.com/office/drawing/2016/ink" xmlns:am3d="http://schemas.microsoft.com/office/drawing/2017/model3d" xmlns:o="urn:schemas-microsoft-com:office:office" xmlns:oel="http://schemas.microsoft.com/office/2019/extlst" xmlns:r="http://schemas.openxmlformats.org/officeDocument/2006/relationships" xmlns:m="http://schemas.openxmlformats.org/officeDocument/2006/math" xmlns:v="urn:schemas-microsoft-com:vml" xmlns:wp14="http://schemas.microsoft.com/office/word/2010/wordprocessingDrawing" xmlns:wp="http://schemas.openxmlformats.org/drawingml/2006/wordprocessingDrawing" xmlns:w10="urn:schemas-microsoft-com:office:word" xmlns:w="http://schemas.openxmlformats.org/wordprocessingml/2006/main" xmlns:w14="http://schemas.microsoft.com/office/word/2010/wordml" xmlns:w15="http://schemas.microsoft.com/office/word/2012/wordml" xmlns:w16cex="http://schemas.microsoft.com/office/word/2018/wordml/cex" xmlns:w16cid="http://schemas.microsoft.com/office/word/2016/wordml/cid" xmlns:w16="http://schemas.microsoft.com/office/word/2018/wordml" xmlns:w16sdtdh="http://schemas.microsoft.com/office/word/2020/wordml/sdtdatahash" xmlns:w16se="http://schemas.microsoft.com/office/word/2015/wordml/symex" xmlns:wpg="http://schemas.microsoft.com/office/word/2010/wordprocessingGroup" xmlns:wpi="http://schemas.microsoft.com/office/word/2010/wordprocessingInk" xmlns:wne="http://schemas.microsoft.com/office/word/2006/wordml" xmlns:wps="http://schemas.microsoft.com/office/word/2010/wordprocessingShape" mc:Ignorable="w14 w15 w16se w16cid w16 w16cex w16sdtdh wp14">
+<w:document xmlns:wpc="http://schemas.microsoft.com/office/word/2010/wordprocessingCanvas" xmlns:cx="http://schemas.microsoft.com/office/drawing/2014/chartex" xmlns:cx1="http://schemas.microsoft.com/office/drawing/2015/9/8/chartex" xmlns:cx2="http://schemas.microsoft.com/office/drawing/2015/10/21/chartex" xmlns:cx3="http://schemas.microsoft.com/office/drawing/2016/5/9/chartex" xmlns:cx4="http://schemas.microsoft.com/office/drawing/2016/5/10/chartex" xmlns:cx5="http://schemas.microsoft.com/office/drawing/2016/5/11/chartex" xmlns:cx6="http://schemas.microsoft.com/office/drawing/2016/5/12/chartex" xmlns:cx7="http://schemas.microsoft.com/office/drawing/2016/5/13/chartex" xmlns:cx8="http://schemas.microsoft.com/office/drawing/2016/5/14/chartex" xmlns:mc="http://schemas.openxmlformats.org/markup-compatibility/2006" xmlns:aink="http://schemas.microsoft.com/office/drawing/2016/ink" xmlns:am3d="http://schemas.microsoft.com/office/drawing/2017/model3d" xmlns:o="urn:schemas-microsoft-com:office:office" xmlns:oel="http://schemas.microsoft.com/office/2019/extlst" xmlns:r="http://schemas.openxmlformats.org/officeDocument/2006/relationships" xmlns:m="http://schemas.openxmlformats.org/officeDocument/2006/math" xmlns:v="urn:schemas-microsoft-com:vml" xmlns:wp14="http://schemas.microsoft.com/office/word/2010/wordprocessingDrawing" xmlns:wp="http://schemas.openxmlformats.org/drawingml/2006/wordprocessingDrawing" xmlns:w10="urn:schemas-microsoft-com:office:word" xmlns:w="http://schemas.openxmlformats.org/wordprocessingml/2006/main" xmlns:w14="http://schemas.microsoft.com/office/word/2010/wordml" xmlns:w15="http://schemas.microsoft.com/office/word/2012/wordml" xmlns:w16cex="http://schemas.microsoft.com/office/word/2018/wordml/cex" xmlns:w16cid="http://schemas.microsoft.com/office/word/2016/wordml/cid" xmlns:w16="http://schemas.microsoft.com/office/word/2018/wordml" xmlns:w16du="http://schemas.microsoft.com/office/word/2023/wordml/word16du" xmlns:w16sdtdh="http://schemas.microsoft.com/office/word/2020/wordml/sdtdatahash" xmlns:w16se="http://schemas.microsoft.com/office/word/2015/wordml/symex" xmlns:wpg="http://schemas.microsoft.com/office/word/2010/wordprocessingGroup" xmlns:wpi="http://schemas.microsoft.com/office/word/2010/wordprocessingInk" xmlns:wne="http://schemas.microsoft.com/office/word/2006/wordml" xmlns:wps="http://schemas.microsoft.com/office/word/2010/wordprocessingShape" mc:Ignorable="w14 w15 w16se w16cid w16 w16cex w16sdtdh wp14">
   <w:body>
     <w:p>
       <w:pPr>
@@ -116,14 +116,7 @@
           <w:sz w:val="28"/>
           <w:szCs w:val="28"/>
         </w:rPr>
-        <w:t xml:space="preserve">A report by </w:t>
-      </w:r>
-      <w:r>
-        <w:rPr>
-          <w:sz w:val="28"/>
-          <w:szCs w:val="28"/>
-        </w:rPr>
-        <w:t>Lab Group 2B1</w:t>
+        <w:t>A report by Lab Group 2B1</w:t>
       </w:r>
     </w:p>
     <w:tbl>
@@ -716,14 +709,7 @@
                 <w:sz w:val="20"/>
                 <w:szCs w:val="20"/>
               </w:rPr>
-              <w:t>The number</w:t>
-            </w:r>
-            <w:r>
-              <w:rPr>
-                <w:sz w:val="20"/>
-                <w:szCs w:val="20"/>
-              </w:rPr>
-              <w:t xml:space="preserve"> of non-registered users renting bikes at that time</w:t>
+              <w:t>The number of non-registered users renting bikes at that time</w:t>
             </w:r>
           </w:p>
         </w:tc>
@@ -769,14 +755,7 @@
                 <w:sz w:val="20"/>
                 <w:szCs w:val="20"/>
               </w:rPr>
-              <w:t>The number</w:t>
-            </w:r>
-            <w:r>
-              <w:rPr>
-                <w:sz w:val="20"/>
-                <w:szCs w:val="20"/>
-              </w:rPr>
-              <w:t xml:space="preserve"> of registered users renting bikes at that time</w:t>
+              <w:t>The number of registered users renting bikes at that time</w:t>
             </w:r>
           </w:p>
         </w:tc>
@@ -788,10 +767,7 @@
         <w:jc w:val="both"/>
       </w:pPr>
       <w:r>
-        <w:t>Explanatory</w:t>
-      </w:r>
-      <w:r>
-        <w:t xml:space="preserve"> variables include:</w:t>
+        <w:t>Explanatory variables include:</w:t>
       </w:r>
     </w:p>
     <w:tbl>
@@ -1384,13 +1360,7 @@
         <w:rPr>
           <w:color w:val="000000"/>
         </w:rPr>
-        <w:t xml:space="preserve">The raw dataset included variables for both “temperature” and “apparent temperature”. </w:t>
-      </w:r>
-      <w:r>
-        <w:rPr>
-          <w:color w:val="000000"/>
-        </w:rPr>
-        <w:t>These two variables were highly correlated (R</w:t>
+        <w:t>The raw dataset included variables for both “temperature” and “apparent temperature”. These two variables were highly correlated (R</w:t>
       </w:r>
       <w:r>
         <w:rPr>
@@ -1403,13 +1373,7 @@
         <w:rPr>
           <w:color w:val="000000"/>
         </w:rPr>
-        <w:t xml:space="preserve"> = 0.985)</w:t>
-      </w:r>
-      <w:r>
-        <w:rPr>
-          <w:color w:val="000000"/>
-        </w:rPr>
-        <w:t xml:space="preserve">. As such, temperature was discarded in favour of apparent temperature, with the rationale being that the temperature a person “feels” would likely </w:t>
+        <w:t xml:space="preserve"> = 0.985). As such, temperature was discarded in favour of apparent temperature, with the rationale being that the temperature a person “feels” would likely </w:t>
       </w:r>
       <w:r>
         <w:rPr>
@@ -1546,13 +1510,7 @@
         <w:rPr>
           <w:color w:val="000000"/>
         </w:rPr>
-        <w:t xml:space="preserve">Do registered users </w:t>
-      </w:r>
-      <w:r>
-        <w:rPr>
-          <w:color w:val="000000"/>
-        </w:rPr>
-        <w:t>rent more bikes at typical commuting times (such as 7-9am and 4-6pm)?</w:t>
+        <w:t>Do registered users rent more bikes at typical commuting times (such as 7-9am and 4-6pm)?</w:t>
       </w:r>
     </w:p>
     <w:p>
@@ -1656,21 +1614,11 @@
         <w:lastRenderedPageBreak/>
         <w:t xml:space="preserve">Figure </w:t>
       </w:r>
-      <w:r>
-        <w:fldChar w:fldCharType="begin"/>
-      </w:r>
-      <w:r>
-        <w:instrText xml:space="preserve"> SEQ Figure \* ARABIC </w:instrText>
-      </w:r>
-      <w:r>
-        <w:fldChar w:fldCharType="separate"/>
-      </w:r>
-      <w:r>
-        <w:t>1</w:t>
-      </w:r>
-      <w:r>
-        <w:fldChar w:fldCharType="end"/>
-      </w:r>
+      <w:fldSimple w:instr=" SEQ Figure \* ARABIC ">
+        <w:r>
+          <w:t>1</w:t>
+        </w:r>
+      </w:fldSimple>
       <w:r>
         <w:t xml:space="preserve">: </w:t>
       </w:r>
@@ -2271,24 +2219,14 @@
         <w:lastRenderedPageBreak/>
         <w:t xml:space="preserve">Figure </w:t>
       </w:r>
-      <w:r>
-        <w:fldChar w:fldCharType="begin"/>
-      </w:r>
-      <w:r>
-        <w:instrText xml:space="preserve"> SEQ Figure \* ARABIC </w:instrText>
-      </w:r>
-      <w:r>
-        <w:fldChar w:fldCharType="separate"/>
-      </w:r>
-      <w:r>
-        <w:rPr>
-          <w:noProof/>
-        </w:rPr>
-        <w:t>2</w:t>
-      </w:r>
-      <w:r>
-        <w:fldChar w:fldCharType="end"/>
-      </w:r>
+      <w:fldSimple w:instr=" SEQ Figure \* ARABIC ">
+        <w:r>
+          <w:rPr>
+            <w:noProof/>
+          </w:rPr>
+          <w:t>2</w:t>
+        </w:r>
+      </w:fldSimple>
       <w:r>
         <w:t xml:space="preserve">: </w:t>
       </w:r>
@@ -2913,6 +2851,41 @@
       </w:r>
     </w:p>
     <w:p>
+      <w:r>
+        <w:t xml:space="preserve">Registered </w:t>
+      </w:r>
+      <w:r>
+        <w:t xml:space="preserve">individuals tend to rent a bike regardless of holiday, weekday/weekend, season, </w:t>
+      </w:r>
+      <w:r>
+        <w:t xml:space="preserve">weather (also </w:t>
+      </w:r>
+      <w:r>
+        <w:t>prefer heavy rain/snow day) than casual</w:t>
+      </w:r>
+      <w:r>
+        <w:t xml:space="preserve"> </w:t>
+      </w:r>
+      <w:r>
+        <w:t xml:space="preserve">and </w:t>
+      </w:r>
+      <w:r>
+        <w:t xml:space="preserve">registered individuals are prefer </w:t>
+      </w:r>
+      <w:r>
+        <w:t xml:space="preserve">morning time </w:t>
+      </w:r>
+      <w:r>
+        <w:t>than casual users but has l</w:t>
+      </w:r>
+      <w:r>
+        <w:t>ess variation on time</w:t>
+      </w:r>
+      <w:r>
+        <w:t xml:space="preserve">.  </w:t>
+      </w:r>
+    </w:p>
+    <w:p>
       <w:pPr>
         <w:pStyle w:val="Heading2"/>
       </w:pPr>
@@ -3183,7 +3156,7 @@
 </file>
 
 <file path=word/comments.xml><?xml version="1.0" encoding="utf-8"?>
-<w:comments xmlns:wpc="http://schemas.microsoft.com/office/word/2010/wordprocessingCanvas" xmlns:cx="http://schemas.microsoft.com/office/drawing/2014/chartex" xmlns:cx1="http://schemas.microsoft.com/office/drawing/2015/9/8/chartex" xmlns:cx2="http://schemas.microsoft.com/office/drawing/2015/10/21/chartex" xmlns:cx3="http://schemas.microsoft.com/office/drawing/2016/5/9/chartex" xmlns:cx4="http://schemas.microsoft.com/office/drawing/2016/5/10/chartex" xmlns:cx5="http://schemas.microsoft.com/office/drawing/2016/5/11/chartex" xmlns:cx6="http://schemas.microsoft.com/office/drawing/2016/5/12/chartex" xmlns:cx7="http://schemas.microsoft.com/office/drawing/2016/5/13/chartex" xmlns:cx8="http://schemas.microsoft.com/office/drawing/2016/5/14/chartex" xmlns:mc="http://schemas.openxmlformats.org/markup-compatibility/2006" xmlns:aink="http://schemas.microsoft.com/office/drawing/2016/ink" xmlns:am3d="http://schemas.microsoft.com/office/drawing/2017/model3d" xmlns:o="urn:schemas-microsoft-com:office:office" xmlns:oel="http://schemas.microsoft.com/office/2019/extlst" xmlns:r="http://schemas.openxmlformats.org/officeDocument/2006/relationships" xmlns:m="http://schemas.openxmlformats.org/officeDocument/2006/math" xmlns:v="urn:schemas-microsoft-com:vml" xmlns:wp14="http://schemas.microsoft.com/office/word/2010/wordprocessingDrawing" xmlns:wp="http://schemas.openxmlformats.org/drawingml/2006/wordprocessingDrawing" xmlns:w10="urn:schemas-microsoft-com:office:word" xmlns:w="http://schemas.openxmlformats.org/wordprocessingml/2006/main" xmlns:w14="http://schemas.microsoft.com/office/word/2010/wordml" xmlns:w15="http://schemas.microsoft.com/office/word/2012/wordml" xmlns:w16cex="http://schemas.microsoft.com/office/word/2018/wordml/cex" xmlns:w16cid="http://schemas.microsoft.com/office/word/2016/wordml/cid" xmlns:w16="http://schemas.microsoft.com/office/word/2018/wordml" xmlns:w16sdtdh="http://schemas.microsoft.com/office/word/2020/wordml/sdtdatahash" xmlns:w16se="http://schemas.microsoft.com/office/word/2015/wordml/symex" xmlns:wpg="http://schemas.microsoft.com/office/word/2010/wordprocessingGroup" xmlns:wpi="http://schemas.microsoft.com/office/word/2010/wordprocessingInk" xmlns:wne="http://schemas.microsoft.com/office/word/2006/wordml" xmlns:wps="http://schemas.microsoft.com/office/word/2010/wordprocessingShape" mc:Ignorable="w14 w15 w16se w16cid w16 w16cex w16sdtdh wp14">
+<w:comments xmlns:wpc="http://schemas.microsoft.com/office/word/2010/wordprocessingCanvas" xmlns:cx="http://schemas.microsoft.com/office/drawing/2014/chartex" xmlns:cx1="http://schemas.microsoft.com/office/drawing/2015/9/8/chartex" xmlns:cx2="http://schemas.microsoft.com/office/drawing/2015/10/21/chartex" xmlns:cx3="http://schemas.microsoft.com/office/drawing/2016/5/9/chartex" xmlns:cx4="http://schemas.microsoft.com/office/drawing/2016/5/10/chartex" xmlns:cx5="http://schemas.microsoft.com/office/drawing/2016/5/11/chartex" xmlns:cx6="http://schemas.microsoft.com/office/drawing/2016/5/12/chartex" xmlns:cx7="http://schemas.microsoft.com/office/drawing/2016/5/13/chartex" xmlns:cx8="http://schemas.microsoft.com/office/drawing/2016/5/14/chartex" xmlns:mc="http://schemas.openxmlformats.org/markup-compatibility/2006" xmlns:aink="http://schemas.microsoft.com/office/drawing/2016/ink" xmlns:am3d="http://schemas.microsoft.com/office/drawing/2017/model3d" xmlns:o="urn:schemas-microsoft-com:office:office" xmlns:oel="http://schemas.microsoft.com/office/2019/extlst" xmlns:r="http://schemas.openxmlformats.org/officeDocument/2006/relationships" xmlns:m="http://schemas.openxmlformats.org/officeDocument/2006/math" xmlns:v="urn:schemas-microsoft-com:vml" xmlns:wp14="http://schemas.microsoft.com/office/word/2010/wordprocessingDrawing" xmlns:wp="http://schemas.openxmlformats.org/drawingml/2006/wordprocessingDrawing" xmlns:w10="urn:schemas-microsoft-com:office:word" xmlns:w="http://schemas.openxmlformats.org/wordprocessingml/2006/main" xmlns:w14="http://schemas.microsoft.com/office/word/2010/wordml" xmlns:w15="http://schemas.microsoft.com/office/word/2012/wordml" xmlns:w16cex="http://schemas.microsoft.com/office/word/2018/wordml/cex" xmlns:w16cid="http://schemas.microsoft.com/office/word/2016/wordml/cid" xmlns:w16="http://schemas.microsoft.com/office/word/2018/wordml" xmlns:w16du="http://schemas.microsoft.com/office/word/2023/wordml/word16du" xmlns:w16sdtdh="http://schemas.microsoft.com/office/word/2020/wordml/sdtdatahash" xmlns:w16se="http://schemas.microsoft.com/office/word/2015/wordml/symex" xmlns:wpg="http://schemas.microsoft.com/office/word/2010/wordprocessingGroup" xmlns:wpi="http://schemas.microsoft.com/office/word/2010/wordprocessingInk" xmlns:wne="http://schemas.microsoft.com/office/word/2006/wordml" xmlns:wps="http://schemas.microsoft.com/office/word/2010/wordprocessingShape" mc:Ignorable="w14 w15 w16se w16cid w16 w16cex w16sdtdh wp14">
   <w:comment w:id="0" w:author="Alexander Proskiw" w:date="2023-04-04T12:12:00Z" w:initials="AP">
     <w:p>
       <w:pPr>
@@ -3236,7 +3209,7 @@
 </file>
 
 <file path=word/commentsExtended.xml><?xml version="1.0" encoding="utf-8"?>
-<w15:commentsEx xmlns:wpc="http://schemas.microsoft.com/office/word/2010/wordprocessingCanvas" xmlns:cx="http://schemas.microsoft.com/office/drawing/2014/chartex" xmlns:cx1="http://schemas.microsoft.com/office/drawing/2015/9/8/chartex" xmlns:cx2="http://schemas.microsoft.com/office/drawing/2015/10/21/chartex" xmlns:cx3="http://schemas.microsoft.com/office/drawing/2016/5/9/chartex" xmlns:cx4="http://schemas.microsoft.com/office/drawing/2016/5/10/chartex" xmlns:cx5="http://schemas.microsoft.com/office/drawing/2016/5/11/chartex" xmlns:cx6="http://schemas.microsoft.com/office/drawing/2016/5/12/chartex" xmlns:cx7="http://schemas.microsoft.com/office/drawing/2016/5/13/chartex" xmlns:cx8="http://schemas.microsoft.com/office/drawing/2016/5/14/chartex" xmlns:mc="http://schemas.openxmlformats.org/markup-compatibility/2006" xmlns:aink="http://schemas.microsoft.com/office/drawing/2016/ink" xmlns:am3d="http://schemas.microsoft.com/office/drawing/2017/model3d" xmlns:o="urn:schemas-microsoft-com:office:office" xmlns:oel="http://schemas.microsoft.com/office/2019/extlst" xmlns:r="http://schemas.openxmlformats.org/officeDocument/2006/relationships" xmlns:m="http://schemas.openxmlformats.org/officeDocument/2006/math" xmlns:v="urn:schemas-microsoft-com:vml" xmlns:wp14="http://schemas.microsoft.com/office/word/2010/wordprocessingDrawing" xmlns:wp="http://schemas.openxmlformats.org/drawingml/2006/wordprocessingDrawing" xmlns:w10="urn:schemas-microsoft-com:office:word" xmlns:w="http://schemas.openxmlformats.org/wordprocessingml/2006/main" xmlns:w14="http://schemas.microsoft.com/office/word/2010/wordml" xmlns:w15="http://schemas.microsoft.com/office/word/2012/wordml" xmlns:w16cex="http://schemas.microsoft.com/office/word/2018/wordml/cex" xmlns:w16cid="http://schemas.microsoft.com/office/word/2016/wordml/cid" xmlns:w16="http://schemas.microsoft.com/office/word/2018/wordml" xmlns:w16sdtdh="http://schemas.microsoft.com/office/word/2020/wordml/sdtdatahash" xmlns:w16se="http://schemas.microsoft.com/office/word/2015/wordml/symex" xmlns:wpg="http://schemas.microsoft.com/office/word/2010/wordprocessingGroup" xmlns:wpi="http://schemas.microsoft.com/office/word/2010/wordprocessingInk" xmlns:wne="http://schemas.microsoft.com/office/word/2006/wordml" xmlns:wps="http://schemas.microsoft.com/office/word/2010/wordprocessingShape" mc:Ignorable="w14 w15 w16se w16cid w16 w16cex w16sdtdh wp14">
+<w15:commentsEx xmlns:wpc="http://schemas.microsoft.com/office/word/2010/wordprocessingCanvas" xmlns:cx="http://schemas.microsoft.com/office/drawing/2014/chartex" xmlns:cx1="http://schemas.microsoft.com/office/drawing/2015/9/8/chartex" xmlns:cx2="http://schemas.microsoft.com/office/drawing/2015/10/21/chartex" xmlns:cx3="http://schemas.microsoft.com/office/drawing/2016/5/9/chartex" xmlns:cx4="http://schemas.microsoft.com/office/drawing/2016/5/10/chartex" xmlns:cx5="http://schemas.microsoft.com/office/drawing/2016/5/11/chartex" xmlns:cx6="http://schemas.microsoft.com/office/drawing/2016/5/12/chartex" xmlns:cx7="http://schemas.microsoft.com/office/drawing/2016/5/13/chartex" xmlns:cx8="http://schemas.microsoft.com/office/drawing/2016/5/14/chartex" xmlns:mc="http://schemas.openxmlformats.org/markup-compatibility/2006" xmlns:aink="http://schemas.microsoft.com/office/drawing/2016/ink" xmlns:am3d="http://schemas.microsoft.com/office/drawing/2017/model3d" xmlns:o="urn:schemas-microsoft-com:office:office" xmlns:oel="http://schemas.microsoft.com/office/2019/extlst" xmlns:r="http://schemas.openxmlformats.org/officeDocument/2006/relationships" xmlns:m="http://schemas.openxmlformats.org/officeDocument/2006/math" xmlns:v="urn:schemas-microsoft-com:vml" xmlns:wp14="http://schemas.microsoft.com/office/word/2010/wordprocessingDrawing" xmlns:wp="http://schemas.openxmlformats.org/drawingml/2006/wordprocessingDrawing" xmlns:w10="urn:schemas-microsoft-com:office:word" xmlns:w="http://schemas.openxmlformats.org/wordprocessingml/2006/main" xmlns:w14="http://schemas.microsoft.com/office/word/2010/wordml" xmlns:w15="http://schemas.microsoft.com/office/word/2012/wordml" xmlns:w16cex="http://schemas.microsoft.com/office/word/2018/wordml/cex" xmlns:w16cid="http://schemas.microsoft.com/office/word/2016/wordml/cid" xmlns:w16="http://schemas.microsoft.com/office/word/2018/wordml" xmlns:w16du="http://schemas.microsoft.com/office/word/2023/wordml/word16du" xmlns:w16sdtdh="http://schemas.microsoft.com/office/word/2020/wordml/sdtdatahash" xmlns:w16se="http://schemas.microsoft.com/office/word/2015/wordml/symex" xmlns:wpg="http://schemas.microsoft.com/office/word/2010/wordprocessingGroup" xmlns:wpi="http://schemas.microsoft.com/office/word/2010/wordprocessingInk" xmlns:wne="http://schemas.microsoft.com/office/word/2006/wordml" xmlns:wps="http://schemas.microsoft.com/office/word/2010/wordprocessingShape" mc:Ignorable="w14 w15 w16se w16cid w16 w16cex w16sdtdh wp14">
   <w15:commentEx w15:paraId="1EFB7AD7" w15:done="0"/>
   <w15:commentEx w15:paraId="2F3E9333" w15:done="0"/>
   <w15:commentEx w15:paraId="2EC2A983" w15:done="0"/>
@@ -3244,7 +3217,7 @@
 </file>
 
 <file path=word/commentsExtensible.xml><?xml version="1.0" encoding="utf-8"?>
-<w16cex:commentsExtensible xmlns:wpc="http://schemas.microsoft.com/office/word/2010/wordprocessingCanvas" xmlns:cx="http://schemas.microsoft.com/office/drawing/2014/chartex" xmlns:cx1="http://schemas.microsoft.com/office/drawing/2015/9/8/chartex" xmlns:cx2="http://schemas.microsoft.com/office/drawing/2015/10/21/chartex" xmlns:cx3="http://schemas.microsoft.com/office/drawing/2016/5/9/chartex" xmlns:cx4="http://schemas.microsoft.com/office/drawing/2016/5/10/chartex" xmlns:cx5="http://schemas.microsoft.com/office/drawing/2016/5/11/chartex" xmlns:cx6="http://schemas.microsoft.com/office/drawing/2016/5/12/chartex" xmlns:cx7="http://schemas.microsoft.com/office/drawing/2016/5/13/chartex" xmlns:cx8="http://schemas.microsoft.com/office/drawing/2016/5/14/chartex" xmlns:mc="http://schemas.openxmlformats.org/markup-compatibility/2006" xmlns:aink="http://schemas.microsoft.com/office/drawing/2016/ink" xmlns:am3d="http://schemas.microsoft.com/office/drawing/2017/model3d" xmlns:o="urn:schemas-microsoft-com:office:office" xmlns:oel="http://schemas.microsoft.com/office/2019/extlst" xmlns:r="http://schemas.openxmlformats.org/officeDocument/2006/relationships" xmlns:m="http://schemas.openxmlformats.org/officeDocument/2006/math" xmlns:v="urn:schemas-microsoft-com:vml" xmlns:wp14="http://schemas.microsoft.com/office/word/2010/wordprocessingDrawing" xmlns:wp="http://schemas.openxmlformats.org/drawingml/2006/wordprocessingDrawing" xmlns:w10="urn:schemas-microsoft-com:office:word" xmlns:w="http://schemas.openxmlformats.org/wordprocessingml/2006/main" xmlns:w14="http://schemas.microsoft.com/office/word/2010/wordml" xmlns:w15="http://schemas.microsoft.com/office/word/2012/wordml" xmlns:w16cex="http://schemas.microsoft.com/office/word/2018/wordml/cex" xmlns:w16cid="http://schemas.microsoft.com/office/word/2016/wordml/cid" xmlns:w16="http://schemas.microsoft.com/office/word/2018/wordml" xmlns:w16sdtdh="http://schemas.microsoft.com/office/word/2020/wordml/sdtdatahash" xmlns:w16se="http://schemas.microsoft.com/office/word/2015/wordml/symex" xmlns:wpg="http://schemas.microsoft.com/office/word/2010/wordprocessingGroup" xmlns:wpi="http://schemas.microsoft.com/office/word/2010/wordprocessingInk" xmlns:wne="http://schemas.microsoft.com/office/word/2006/wordml" xmlns:wps="http://schemas.microsoft.com/office/word/2010/wordprocessingShape" mc:Ignorable="w14 w15 w16se w16cid w16 w16cex w16sdtdh wp14">
+<w16cex:commentsExtensible xmlns:wpc="http://schemas.microsoft.com/office/word/2010/wordprocessingCanvas" xmlns:cx="http://schemas.microsoft.com/office/drawing/2014/chartex" xmlns:cx1="http://schemas.microsoft.com/office/drawing/2015/9/8/chartex" xmlns:cx2="http://schemas.microsoft.com/office/drawing/2015/10/21/chartex" xmlns:cx3="http://schemas.microsoft.com/office/drawing/2016/5/9/chartex" xmlns:cx4="http://schemas.microsoft.com/office/drawing/2016/5/10/chartex" xmlns:cx5="http://schemas.microsoft.com/office/drawing/2016/5/11/chartex" xmlns:cx6="http://schemas.microsoft.com/office/drawing/2016/5/12/chartex" xmlns:cx7="http://schemas.microsoft.com/office/drawing/2016/5/13/chartex" xmlns:cx8="http://schemas.microsoft.com/office/drawing/2016/5/14/chartex" xmlns:mc="http://schemas.openxmlformats.org/markup-compatibility/2006" xmlns:aink="http://schemas.microsoft.com/office/drawing/2016/ink" xmlns:am3d="http://schemas.microsoft.com/office/drawing/2017/model3d" xmlns:o="urn:schemas-microsoft-com:office:office" xmlns:oel="http://schemas.microsoft.com/office/2019/extlst" xmlns:r="http://schemas.openxmlformats.org/officeDocument/2006/relationships" xmlns:m="http://schemas.openxmlformats.org/officeDocument/2006/math" xmlns:v="urn:schemas-microsoft-com:vml" xmlns:wp14="http://schemas.microsoft.com/office/word/2010/wordprocessingDrawing" xmlns:wp="http://schemas.openxmlformats.org/drawingml/2006/wordprocessingDrawing" xmlns:w10="urn:schemas-microsoft-com:office:word" xmlns:w="http://schemas.openxmlformats.org/wordprocessingml/2006/main" xmlns:w14="http://schemas.microsoft.com/office/word/2010/wordml" xmlns:w15="http://schemas.microsoft.com/office/word/2012/wordml" xmlns:w16cex="http://schemas.microsoft.com/office/word/2018/wordml/cex" xmlns:w16cid="http://schemas.microsoft.com/office/word/2016/wordml/cid" xmlns:w16="http://schemas.microsoft.com/office/word/2018/wordml" xmlns:w16du="http://schemas.microsoft.com/office/word/2023/wordml/word16du" xmlns:w16sdtdh="http://schemas.microsoft.com/office/word/2020/wordml/sdtdatahash" xmlns:w16se="http://schemas.microsoft.com/office/word/2015/wordml/symex" xmlns:wpg="http://schemas.microsoft.com/office/word/2010/wordprocessingGroup" xmlns:wpi="http://schemas.microsoft.com/office/word/2010/wordprocessingInk" xmlns:wne="http://schemas.microsoft.com/office/word/2006/wordml" xmlns:wps="http://schemas.microsoft.com/office/word/2010/wordprocessingShape" mc:Ignorable="w14 w15 w16se w16cid w16 w16cex w16sdtdh wp14">
   <w16cex:commentExtensible w16cex:durableId="27D69295" w16cex:dateUtc="2023-04-04T19:12:00Z"/>
   <w16cex:commentExtensible w16cex:durableId="27D692B8" w16cex:dateUtc="2023-04-04T19:12:00Z"/>
   <w16cex:commentExtensible w16cex:durableId="27D694B9" w16cex:dateUtc="2023-04-04T19:21:00Z"/>
@@ -3252,7 +3225,7 @@
 </file>
 
 <file path=word/commentsIds.xml><?xml version="1.0" encoding="utf-8"?>
-<w16cid:commentsIds xmlns:wpc="http://schemas.microsoft.com/office/word/2010/wordprocessingCanvas" xmlns:cx="http://schemas.microsoft.com/office/drawing/2014/chartex" xmlns:cx1="http://schemas.microsoft.com/office/drawing/2015/9/8/chartex" xmlns:cx2="http://schemas.microsoft.com/office/drawing/2015/10/21/chartex" xmlns:cx3="http://schemas.microsoft.com/office/drawing/2016/5/9/chartex" xmlns:cx4="http://schemas.microsoft.com/office/drawing/2016/5/10/chartex" xmlns:cx5="http://schemas.microsoft.com/office/drawing/2016/5/11/chartex" xmlns:cx6="http://schemas.microsoft.com/office/drawing/2016/5/12/chartex" xmlns:cx7="http://schemas.microsoft.com/office/drawing/2016/5/13/chartex" xmlns:cx8="http://schemas.microsoft.com/office/drawing/2016/5/14/chartex" xmlns:mc="http://schemas.openxmlformats.org/markup-compatibility/2006" xmlns:aink="http://schemas.microsoft.com/office/drawing/2016/ink" xmlns:am3d="http://schemas.microsoft.com/office/drawing/2017/model3d" xmlns:o="urn:schemas-microsoft-com:office:office" xmlns:oel="http://schemas.microsoft.com/office/2019/extlst" xmlns:r="http://schemas.openxmlformats.org/officeDocument/2006/relationships" xmlns:m="http://schemas.openxmlformats.org/officeDocument/2006/math" xmlns:v="urn:schemas-microsoft-com:vml" xmlns:wp14="http://schemas.microsoft.com/office/word/2010/wordprocessingDrawing" xmlns:wp="http://schemas.openxmlformats.org/drawingml/2006/wordprocessingDrawing" xmlns:w10="urn:schemas-microsoft-com:office:word" xmlns:w="http://schemas.openxmlformats.org/wordprocessingml/2006/main" xmlns:w14="http://schemas.microsoft.com/office/word/2010/wordml" xmlns:w15="http://schemas.microsoft.com/office/word/2012/wordml" xmlns:w16cex="http://schemas.microsoft.com/office/word/2018/wordml/cex" xmlns:w16cid="http://schemas.microsoft.com/office/word/2016/wordml/cid" xmlns:w16="http://schemas.microsoft.com/office/word/2018/wordml" xmlns:w16sdtdh="http://schemas.microsoft.com/office/word/2020/wordml/sdtdatahash" xmlns:w16se="http://schemas.microsoft.com/office/word/2015/wordml/symex" xmlns:wpg="http://schemas.microsoft.com/office/word/2010/wordprocessingGroup" xmlns:wpi="http://schemas.microsoft.com/office/word/2010/wordprocessingInk" xmlns:wne="http://schemas.microsoft.com/office/word/2006/wordml" xmlns:wps="http://schemas.microsoft.com/office/word/2010/wordprocessingShape" mc:Ignorable="w14 w15 w16se w16cid w16 w16cex w16sdtdh wp14">
+<w16cid:commentsIds xmlns:wpc="http://schemas.microsoft.com/office/word/2010/wordprocessingCanvas" xmlns:cx="http://schemas.microsoft.com/office/drawing/2014/chartex" xmlns:cx1="http://schemas.microsoft.com/office/drawing/2015/9/8/chartex" xmlns:cx2="http://schemas.microsoft.com/office/drawing/2015/10/21/chartex" xmlns:cx3="http://schemas.microsoft.com/office/drawing/2016/5/9/chartex" xmlns:cx4="http://schemas.microsoft.com/office/drawing/2016/5/10/chartex" xmlns:cx5="http://schemas.microsoft.com/office/drawing/2016/5/11/chartex" xmlns:cx6="http://schemas.microsoft.com/office/drawing/2016/5/12/chartex" xmlns:cx7="http://schemas.microsoft.com/office/drawing/2016/5/13/chartex" xmlns:cx8="http://schemas.microsoft.com/office/drawing/2016/5/14/chartex" xmlns:mc="http://schemas.openxmlformats.org/markup-compatibility/2006" xmlns:aink="http://schemas.microsoft.com/office/drawing/2016/ink" xmlns:am3d="http://schemas.microsoft.com/office/drawing/2017/model3d" xmlns:o="urn:schemas-microsoft-com:office:office" xmlns:oel="http://schemas.microsoft.com/office/2019/extlst" xmlns:r="http://schemas.openxmlformats.org/officeDocument/2006/relationships" xmlns:m="http://schemas.openxmlformats.org/officeDocument/2006/math" xmlns:v="urn:schemas-microsoft-com:vml" xmlns:wp14="http://schemas.microsoft.com/office/word/2010/wordprocessingDrawing" xmlns:wp="http://schemas.openxmlformats.org/drawingml/2006/wordprocessingDrawing" xmlns:w10="urn:schemas-microsoft-com:office:word" xmlns:w="http://schemas.openxmlformats.org/wordprocessingml/2006/main" xmlns:w14="http://schemas.microsoft.com/office/word/2010/wordml" xmlns:w15="http://schemas.microsoft.com/office/word/2012/wordml" xmlns:w16cex="http://schemas.microsoft.com/office/word/2018/wordml/cex" xmlns:w16cid="http://schemas.microsoft.com/office/word/2016/wordml/cid" xmlns:w16="http://schemas.microsoft.com/office/word/2018/wordml" xmlns:w16du="http://schemas.microsoft.com/office/word/2023/wordml/word16du" xmlns:w16sdtdh="http://schemas.microsoft.com/office/word/2020/wordml/sdtdatahash" xmlns:w16se="http://schemas.microsoft.com/office/word/2015/wordml/symex" xmlns:wpg="http://schemas.microsoft.com/office/word/2010/wordprocessingGroup" xmlns:wpi="http://schemas.microsoft.com/office/word/2010/wordprocessingInk" xmlns:wne="http://schemas.microsoft.com/office/word/2006/wordml" xmlns:wps="http://schemas.microsoft.com/office/word/2010/wordprocessingShape" mc:Ignorable="w14 w15 w16se w16cid w16 w16cex w16sdtdh wp14">
   <w16cid:commentId w16cid:paraId="1EFB7AD7" w16cid:durableId="27D69295"/>
   <w16cid:commentId w16cid:paraId="2F3E9333" w16cid:durableId="27D692B8"/>
   <w16cid:commentId w16cid:paraId="2EC2A983" w16cid:durableId="27D694B9"/>
@@ -3260,7 +3233,7 @@
 </file>
 
 <file path=word/endnotes.xml><?xml version="1.0" encoding="utf-8"?>
-<w:endnotes xmlns:wpc="http://schemas.microsoft.com/office/word/2010/wordprocessingCanvas" xmlns:cx="http://schemas.microsoft.com/office/drawing/2014/chartex" xmlns:cx1="http://schemas.microsoft.com/office/drawing/2015/9/8/chartex" xmlns:cx2="http://schemas.microsoft.com/office/drawing/2015/10/21/chartex" xmlns:cx3="http://schemas.microsoft.com/office/drawing/2016/5/9/chartex" xmlns:cx4="http://schemas.microsoft.com/office/drawing/2016/5/10/chartex" xmlns:cx5="http://schemas.microsoft.com/office/drawing/2016/5/11/chartex" xmlns:cx6="http://schemas.microsoft.com/office/drawing/2016/5/12/chartex" xmlns:cx7="http://schemas.microsoft.com/office/drawing/2016/5/13/chartex" xmlns:cx8="http://schemas.microsoft.com/office/drawing/2016/5/14/chartex" xmlns:mc="http://schemas.openxmlformats.org/markup-compatibility/2006" xmlns:aink="http://schemas.microsoft.com/office/drawing/2016/ink" xmlns:am3d="http://schemas.microsoft.com/office/drawing/2017/model3d" xmlns:o="urn:schemas-microsoft-com:office:office" xmlns:oel="http://schemas.microsoft.com/office/2019/extlst" xmlns:r="http://schemas.openxmlformats.org/officeDocument/2006/relationships" xmlns:m="http://schemas.openxmlformats.org/officeDocument/2006/math" xmlns:v="urn:schemas-microsoft-com:vml" xmlns:wp14="http://schemas.microsoft.com/office/word/2010/wordprocessingDrawing" xmlns:wp="http://schemas.openxmlformats.org/drawingml/2006/wordprocessingDrawing" xmlns:w10="urn:schemas-microsoft-com:office:word" xmlns:w="http://schemas.openxmlformats.org/wordprocessingml/2006/main" xmlns:w14="http://schemas.microsoft.com/office/word/2010/wordml" xmlns:w15="http://schemas.microsoft.com/office/word/2012/wordml" xmlns:w16cex="http://schemas.microsoft.com/office/word/2018/wordml/cex" xmlns:w16cid="http://schemas.microsoft.com/office/word/2016/wordml/cid" xmlns:w16="http://schemas.microsoft.com/office/word/2018/wordml" xmlns:w16sdtdh="http://schemas.microsoft.com/office/word/2020/wordml/sdtdatahash" xmlns:w16se="http://schemas.microsoft.com/office/word/2015/wordml/symex" xmlns:wpg="http://schemas.microsoft.com/office/word/2010/wordprocessingGroup" xmlns:wpi="http://schemas.microsoft.com/office/word/2010/wordprocessingInk" xmlns:wne="http://schemas.microsoft.com/office/word/2006/wordml" xmlns:wps="http://schemas.microsoft.com/office/word/2010/wordprocessingShape" mc:Ignorable="w14 w15 w16se w16cid w16 w16cex w16sdtdh wp14">
+<w:endnotes xmlns:wpc="http://schemas.microsoft.com/office/word/2010/wordprocessingCanvas" xmlns:cx="http://schemas.microsoft.com/office/drawing/2014/chartex" xmlns:cx1="http://schemas.microsoft.com/office/drawing/2015/9/8/chartex" xmlns:cx2="http://schemas.microsoft.com/office/drawing/2015/10/21/chartex" xmlns:cx3="http://schemas.microsoft.com/office/drawing/2016/5/9/chartex" xmlns:cx4="http://schemas.microsoft.com/office/drawing/2016/5/10/chartex" xmlns:cx5="http://schemas.microsoft.com/office/drawing/2016/5/11/chartex" xmlns:cx6="http://schemas.microsoft.com/office/drawing/2016/5/12/chartex" xmlns:cx7="http://schemas.microsoft.com/office/drawing/2016/5/13/chartex" xmlns:cx8="http://schemas.microsoft.com/office/drawing/2016/5/14/chartex" xmlns:mc="http://schemas.openxmlformats.org/markup-compatibility/2006" xmlns:aink="http://schemas.microsoft.com/office/drawing/2016/ink" xmlns:am3d="http://schemas.microsoft.com/office/drawing/2017/model3d" xmlns:o="urn:schemas-microsoft-com:office:office" xmlns:oel="http://schemas.microsoft.com/office/2019/extlst" xmlns:r="http://schemas.openxmlformats.org/officeDocument/2006/relationships" xmlns:m="http://schemas.openxmlformats.org/officeDocument/2006/math" xmlns:v="urn:schemas-microsoft-com:vml" xmlns:wp14="http://schemas.microsoft.com/office/word/2010/wordprocessingDrawing" xmlns:wp="http://schemas.openxmlformats.org/drawingml/2006/wordprocessingDrawing" xmlns:w10="urn:schemas-microsoft-com:office:word" xmlns:w="http://schemas.openxmlformats.org/wordprocessingml/2006/main" xmlns:w14="http://schemas.microsoft.com/office/word/2010/wordml" xmlns:w15="http://schemas.microsoft.com/office/word/2012/wordml" xmlns:w16cex="http://schemas.microsoft.com/office/word/2018/wordml/cex" xmlns:w16cid="http://schemas.microsoft.com/office/word/2016/wordml/cid" xmlns:w16="http://schemas.microsoft.com/office/word/2018/wordml" xmlns:w16du="http://schemas.microsoft.com/office/word/2023/wordml/word16du" xmlns:w16sdtdh="http://schemas.microsoft.com/office/word/2020/wordml/sdtdatahash" xmlns:w16se="http://schemas.microsoft.com/office/word/2015/wordml/symex" xmlns:wpg="http://schemas.microsoft.com/office/word/2010/wordprocessingGroup" xmlns:wpi="http://schemas.microsoft.com/office/word/2010/wordprocessingInk" xmlns:wne="http://schemas.microsoft.com/office/word/2006/wordml" xmlns:wps="http://schemas.microsoft.com/office/word/2010/wordprocessingShape" mc:Ignorable="w14 w15 w16se w16cid w16 w16cex w16sdtdh wp14">
   <w:endnote w:type="separator" w:id="-1">
     <w:p>
       <w:pPr>
@@ -3285,7 +3258,7 @@
 </file>
 
 <file path=word/footer1.xml><?xml version="1.0" encoding="utf-8"?>
-<w:ftr xmlns:wpc="http://schemas.microsoft.com/office/word/2010/wordprocessingCanvas" xmlns:cx="http://schemas.microsoft.com/office/drawing/2014/chartex" xmlns:cx1="http://schemas.microsoft.com/office/drawing/2015/9/8/chartex" xmlns:cx2="http://schemas.microsoft.com/office/drawing/2015/10/21/chartex" xmlns:cx3="http://schemas.microsoft.com/office/drawing/2016/5/9/chartex" xmlns:cx4="http://schemas.microsoft.com/office/drawing/2016/5/10/chartex" xmlns:cx5="http://schemas.microsoft.com/office/drawing/2016/5/11/chartex" xmlns:cx6="http://schemas.microsoft.com/office/drawing/2016/5/12/chartex" xmlns:cx7="http://schemas.microsoft.com/office/drawing/2016/5/13/chartex" xmlns:cx8="http://schemas.microsoft.com/office/drawing/2016/5/14/chartex" xmlns:mc="http://schemas.openxmlformats.org/markup-compatibility/2006" xmlns:aink="http://schemas.microsoft.com/office/drawing/2016/ink" xmlns:am3d="http://schemas.microsoft.com/office/drawing/2017/model3d" xmlns:o="urn:schemas-microsoft-com:office:office" xmlns:oel="http://schemas.microsoft.com/office/2019/extlst" xmlns:r="http://schemas.openxmlformats.org/officeDocument/2006/relationships" xmlns:m="http://schemas.openxmlformats.org/officeDocument/2006/math" xmlns:v="urn:schemas-microsoft-com:vml" xmlns:wp14="http://schemas.microsoft.com/office/word/2010/wordprocessingDrawing" xmlns:wp="http://schemas.openxmlformats.org/drawingml/2006/wordprocessingDrawing" xmlns:w10="urn:schemas-microsoft-com:office:word" xmlns:w="http://schemas.openxmlformats.org/wordprocessingml/2006/main" xmlns:w14="http://schemas.microsoft.com/office/word/2010/wordml" xmlns:w15="http://schemas.microsoft.com/office/word/2012/wordml" xmlns:w16cex="http://schemas.microsoft.com/office/word/2018/wordml/cex" xmlns:w16cid="http://schemas.microsoft.com/office/word/2016/wordml/cid" xmlns:w16="http://schemas.microsoft.com/office/word/2018/wordml" xmlns:w16sdtdh="http://schemas.microsoft.com/office/word/2020/wordml/sdtdatahash" xmlns:w16se="http://schemas.microsoft.com/office/word/2015/wordml/symex" xmlns:wpg="http://schemas.microsoft.com/office/word/2010/wordprocessingGroup" xmlns:wpi="http://schemas.microsoft.com/office/word/2010/wordprocessingInk" xmlns:wne="http://schemas.microsoft.com/office/word/2006/wordml" xmlns:wps="http://schemas.microsoft.com/office/word/2010/wordprocessingShape" mc:Ignorable="w14 w15 w16se w16cid w16 w16cex w16sdtdh wp14">
+<w:ftr xmlns:wpc="http://schemas.microsoft.com/office/word/2010/wordprocessingCanvas" xmlns:cx="http://schemas.microsoft.com/office/drawing/2014/chartex" xmlns:cx1="http://schemas.microsoft.com/office/drawing/2015/9/8/chartex" xmlns:cx2="http://schemas.microsoft.com/office/drawing/2015/10/21/chartex" xmlns:cx3="http://schemas.microsoft.com/office/drawing/2016/5/9/chartex" xmlns:cx4="http://schemas.microsoft.com/office/drawing/2016/5/10/chartex" xmlns:cx5="http://schemas.microsoft.com/office/drawing/2016/5/11/chartex" xmlns:cx6="http://schemas.microsoft.com/office/drawing/2016/5/12/chartex" xmlns:cx7="http://schemas.microsoft.com/office/drawing/2016/5/13/chartex" xmlns:cx8="http://schemas.microsoft.com/office/drawing/2016/5/14/chartex" xmlns:mc="http://schemas.openxmlformats.org/markup-compatibility/2006" xmlns:aink="http://schemas.microsoft.com/office/drawing/2016/ink" xmlns:am3d="http://schemas.microsoft.com/office/drawing/2017/model3d" xmlns:o="urn:schemas-microsoft-com:office:office" xmlns:oel="http://schemas.microsoft.com/office/2019/extlst" xmlns:r="http://schemas.openxmlformats.org/officeDocument/2006/relationships" xmlns:m="http://schemas.openxmlformats.org/officeDocument/2006/math" xmlns:v="urn:schemas-microsoft-com:vml" xmlns:wp14="http://schemas.microsoft.com/office/word/2010/wordprocessingDrawing" xmlns:wp="http://schemas.openxmlformats.org/drawingml/2006/wordprocessingDrawing" xmlns:w10="urn:schemas-microsoft-com:office:word" xmlns:w="http://schemas.openxmlformats.org/wordprocessingml/2006/main" xmlns:w14="http://schemas.microsoft.com/office/word/2010/wordml" xmlns:w15="http://schemas.microsoft.com/office/word/2012/wordml" xmlns:w16cex="http://schemas.microsoft.com/office/word/2018/wordml/cex" xmlns:w16cid="http://schemas.microsoft.com/office/word/2016/wordml/cid" xmlns:w16="http://schemas.microsoft.com/office/word/2018/wordml" xmlns:w16du="http://schemas.microsoft.com/office/word/2023/wordml/word16du" xmlns:w16sdtdh="http://schemas.microsoft.com/office/word/2020/wordml/sdtdatahash" xmlns:w16se="http://schemas.microsoft.com/office/word/2015/wordml/symex" xmlns:wpg="http://schemas.microsoft.com/office/word/2010/wordprocessingGroup" xmlns:wpi="http://schemas.microsoft.com/office/word/2010/wordprocessingInk" xmlns:wne="http://schemas.microsoft.com/office/word/2006/wordml" xmlns:wps="http://schemas.microsoft.com/office/word/2010/wordprocessingShape" mc:Ignorable="w14 w15 w16se w16cid w16 w16cex w16sdtdh wp14">
   <w:sdt>
     <w:sdtPr>
       <w:id w:val="-1812702158"/>
@@ -3339,7 +3312,7 @@
 </file>
 
 <file path=word/footer2.xml><?xml version="1.0" encoding="utf-8"?>
-<w:ftr xmlns:wpc="http://schemas.microsoft.com/office/word/2010/wordprocessingCanvas" xmlns:cx="http://schemas.microsoft.com/office/drawing/2014/chartex" xmlns:cx1="http://schemas.microsoft.com/office/drawing/2015/9/8/chartex" xmlns:cx2="http://schemas.microsoft.com/office/drawing/2015/10/21/chartex" xmlns:cx3="http://schemas.microsoft.com/office/drawing/2016/5/9/chartex" xmlns:cx4="http://schemas.microsoft.com/office/drawing/2016/5/10/chartex" xmlns:cx5="http://schemas.microsoft.com/office/drawing/2016/5/11/chartex" xmlns:cx6="http://schemas.microsoft.com/office/drawing/2016/5/12/chartex" xmlns:cx7="http://schemas.microsoft.com/office/drawing/2016/5/13/chartex" xmlns:cx8="http://schemas.microsoft.com/office/drawing/2016/5/14/chartex" xmlns:mc="http://schemas.openxmlformats.org/markup-compatibility/2006" xmlns:aink="http://schemas.microsoft.com/office/drawing/2016/ink" xmlns:am3d="http://schemas.microsoft.com/office/drawing/2017/model3d" xmlns:o="urn:schemas-microsoft-com:office:office" xmlns:oel="http://schemas.microsoft.com/office/2019/extlst" xmlns:r="http://schemas.openxmlformats.org/officeDocument/2006/relationships" xmlns:m="http://schemas.openxmlformats.org/officeDocument/2006/math" xmlns:v="urn:schemas-microsoft-com:vml" xmlns:wp14="http://schemas.microsoft.com/office/word/2010/wordprocessingDrawing" xmlns:wp="http://schemas.openxmlformats.org/drawingml/2006/wordprocessingDrawing" xmlns:w10="urn:schemas-microsoft-com:office:word" xmlns:w="http://schemas.openxmlformats.org/wordprocessingml/2006/main" xmlns:w14="http://schemas.microsoft.com/office/word/2010/wordml" xmlns:w15="http://schemas.microsoft.com/office/word/2012/wordml" xmlns:w16cex="http://schemas.microsoft.com/office/word/2018/wordml/cex" xmlns:w16cid="http://schemas.microsoft.com/office/word/2016/wordml/cid" xmlns:w16="http://schemas.microsoft.com/office/word/2018/wordml" xmlns:w16sdtdh="http://schemas.microsoft.com/office/word/2020/wordml/sdtdatahash" xmlns:w16se="http://schemas.microsoft.com/office/word/2015/wordml/symex" xmlns:wpg="http://schemas.microsoft.com/office/word/2010/wordprocessingGroup" xmlns:wpi="http://schemas.microsoft.com/office/word/2010/wordprocessingInk" xmlns:wne="http://schemas.microsoft.com/office/word/2006/wordml" xmlns:wps="http://schemas.microsoft.com/office/word/2010/wordprocessingShape" mc:Ignorable="w14 w15 w16se w16cid w16 w16cex w16sdtdh wp14">
+<w:ftr xmlns:wpc="http://schemas.microsoft.com/office/word/2010/wordprocessingCanvas" xmlns:cx="http://schemas.microsoft.com/office/drawing/2014/chartex" xmlns:cx1="http://schemas.microsoft.com/office/drawing/2015/9/8/chartex" xmlns:cx2="http://schemas.microsoft.com/office/drawing/2015/10/21/chartex" xmlns:cx3="http://schemas.microsoft.com/office/drawing/2016/5/9/chartex" xmlns:cx4="http://schemas.microsoft.com/office/drawing/2016/5/10/chartex" xmlns:cx5="http://schemas.microsoft.com/office/drawing/2016/5/11/chartex" xmlns:cx6="http://schemas.microsoft.com/office/drawing/2016/5/12/chartex" xmlns:cx7="http://schemas.microsoft.com/office/drawing/2016/5/13/chartex" xmlns:cx8="http://schemas.microsoft.com/office/drawing/2016/5/14/chartex" xmlns:mc="http://schemas.openxmlformats.org/markup-compatibility/2006" xmlns:aink="http://schemas.microsoft.com/office/drawing/2016/ink" xmlns:am3d="http://schemas.microsoft.com/office/drawing/2017/model3d" xmlns:o="urn:schemas-microsoft-com:office:office" xmlns:oel="http://schemas.microsoft.com/office/2019/extlst" xmlns:r="http://schemas.openxmlformats.org/officeDocument/2006/relationships" xmlns:m="http://schemas.openxmlformats.org/officeDocument/2006/math" xmlns:v="urn:schemas-microsoft-com:vml" xmlns:wp14="http://schemas.microsoft.com/office/word/2010/wordprocessingDrawing" xmlns:wp="http://schemas.openxmlformats.org/drawingml/2006/wordprocessingDrawing" xmlns:w10="urn:schemas-microsoft-com:office:word" xmlns:w="http://schemas.openxmlformats.org/wordprocessingml/2006/main" xmlns:w14="http://schemas.microsoft.com/office/word/2010/wordml" xmlns:w15="http://schemas.microsoft.com/office/word/2012/wordml" xmlns:w16cex="http://schemas.microsoft.com/office/word/2018/wordml/cex" xmlns:w16cid="http://schemas.microsoft.com/office/word/2016/wordml/cid" xmlns:w16="http://schemas.microsoft.com/office/word/2018/wordml" xmlns:w16du="http://schemas.microsoft.com/office/word/2023/wordml/word16du" xmlns:w16sdtdh="http://schemas.microsoft.com/office/word/2020/wordml/sdtdatahash" xmlns:w16se="http://schemas.microsoft.com/office/word/2015/wordml/symex" xmlns:wpg="http://schemas.microsoft.com/office/word/2010/wordprocessingGroup" xmlns:wpi="http://schemas.microsoft.com/office/word/2010/wordprocessingInk" xmlns:wne="http://schemas.microsoft.com/office/word/2006/wordml" xmlns:wps="http://schemas.microsoft.com/office/word/2010/wordprocessingShape" mc:Ignorable="w14 w15 w16se w16cid w16 w16cex w16sdtdh wp14">
   <w:p>
     <w:pPr>
       <w:pStyle w:val="Footer"/>
@@ -3433,7 +3406,7 @@
 </file>
 
 <file path=word/footer3.xml><?xml version="1.0" encoding="utf-8"?>
-<w:ftr xmlns:wpc="http://schemas.microsoft.com/office/word/2010/wordprocessingCanvas" xmlns:cx="http://schemas.microsoft.com/office/drawing/2014/chartex" xmlns:cx1="http://schemas.microsoft.com/office/drawing/2015/9/8/chartex" xmlns:cx2="http://schemas.microsoft.com/office/drawing/2015/10/21/chartex" xmlns:cx3="http://schemas.microsoft.com/office/drawing/2016/5/9/chartex" xmlns:cx4="http://schemas.microsoft.com/office/drawing/2016/5/10/chartex" xmlns:cx5="http://schemas.microsoft.com/office/drawing/2016/5/11/chartex" xmlns:cx6="http://schemas.microsoft.com/office/drawing/2016/5/12/chartex" xmlns:cx7="http://schemas.microsoft.com/office/drawing/2016/5/13/chartex" xmlns:cx8="http://schemas.microsoft.com/office/drawing/2016/5/14/chartex" xmlns:mc="http://schemas.openxmlformats.org/markup-compatibility/2006" xmlns:aink="http://schemas.microsoft.com/office/drawing/2016/ink" xmlns:am3d="http://schemas.microsoft.com/office/drawing/2017/model3d" xmlns:o="urn:schemas-microsoft-com:office:office" xmlns:oel="http://schemas.microsoft.com/office/2019/extlst" xmlns:r="http://schemas.openxmlformats.org/officeDocument/2006/relationships" xmlns:m="http://schemas.openxmlformats.org/officeDocument/2006/math" xmlns:v="urn:schemas-microsoft-com:vml" xmlns:wp14="http://schemas.microsoft.com/office/word/2010/wordprocessingDrawing" xmlns:wp="http://schemas.openxmlformats.org/drawingml/2006/wordprocessingDrawing" xmlns:w10="urn:schemas-microsoft-com:office:word" xmlns:w="http://schemas.openxmlformats.org/wordprocessingml/2006/main" xmlns:w14="http://schemas.microsoft.com/office/word/2010/wordml" xmlns:w15="http://schemas.microsoft.com/office/word/2012/wordml" xmlns:w16cex="http://schemas.microsoft.com/office/word/2018/wordml/cex" xmlns:w16cid="http://schemas.microsoft.com/office/word/2016/wordml/cid" xmlns:w16="http://schemas.microsoft.com/office/word/2018/wordml" xmlns:w16sdtdh="http://schemas.microsoft.com/office/word/2020/wordml/sdtdatahash" xmlns:w16se="http://schemas.microsoft.com/office/word/2015/wordml/symex" xmlns:wpg="http://schemas.microsoft.com/office/word/2010/wordprocessingGroup" xmlns:wpi="http://schemas.microsoft.com/office/word/2010/wordprocessingInk" xmlns:wne="http://schemas.microsoft.com/office/word/2006/wordml" xmlns:wps="http://schemas.microsoft.com/office/word/2010/wordprocessingShape" mc:Ignorable="w14 w15 w16se w16cid w16 w16cex w16sdtdh wp14">
+<w:ftr xmlns:wpc="http://schemas.microsoft.com/office/word/2010/wordprocessingCanvas" xmlns:cx="http://schemas.microsoft.com/office/drawing/2014/chartex" xmlns:cx1="http://schemas.microsoft.com/office/drawing/2015/9/8/chartex" xmlns:cx2="http://schemas.microsoft.com/office/drawing/2015/10/21/chartex" xmlns:cx3="http://schemas.microsoft.com/office/drawing/2016/5/9/chartex" xmlns:cx4="http://schemas.microsoft.com/office/drawing/2016/5/10/chartex" xmlns:cx5="http://schemas.microsoft.com/office/drawing/2016/5/11/chartex" xmlns:cx6="http://schemas.microsoft.com/office/drawing/2016/5/12/chartex" xmlns:cx7="http://schemas.microsoft.com/office/drawing/2016/5/13/chartex" xmlns:cx8="http://schemas.microsoft.com/office/drawing/2016/5/14/chartex" xmlns:mc="http://schemas.openxmlformats.org/markup-compatibility/2006" xmlns:aink="http://schemas.microsoft.com/office/drawing/2016/ink" xmlns:am3d="http://schemas.microsoft.com/office/drawing/2017/model3d" xmlns:o="urn:schemas-microsoft-com:office:office" xmlns:oel="http://schemas.microsoft.com/office/2019/extlst" xmlns:r="http://schemas.openxmlformats.org/officeDocument/2006/relationships" xmlns:m="http://schemas.openxmlformats.org/officeDocument/2006/math" xmlns:v="urn:schemas-microsoft-com:vml" xmlns:wp14="http://schemas.microsoft.com/office/word/2010/wordprocessingDrawing" xmlns:wp="http://schemas.openxmlformats.org/drawingml/2006/wordprocessingDrawing" xmlns:w10="urn:schemas-microsoft-com:office:word" xmlns:w="http://schemas.openxmlformats.org/wordprocessingml/2006/main" xmlns:w14="http://schemas.microsoft.com/office/word/2010/wordml" xmlns:w15="http://schemas.microsoft.com/office/word/2012/wordml" xmlns:w16cex="http://schemas.microsoft.com/office/word/2018/wordml/cex" xmlns:w16cid="http://schemas.microsoft.com/office/word/2016/wordml/cid" xmlns:w16="http://schemas.microsoft.com/office/word/2018/wordml" xmlns:w16du="http://schemas.microsoft.com/office/word/2023/wordml/word16du" xmlns:w16sdtdh="http://schemas.microsoft.com/office/word/2020/wordml/sdtdatahash" xmlns:w16se="http://schemas.microsoft.com/office/word/2015/wordml/symex" xmlns:wpg="http://schemas.microsoft.com/office/word/2010/wordprocessingGroup" xmlns:wpi="http://schemas.microsoft.com/office/word/2010/wordprocessingInk" xmlns:wne="http://schemas.microsoft.com/office/word/2006/wordml" xmlns:wps="http://schemas.microsoft.com/office/word/2010/wordprocessingShape" mc:Ignorable="w14 w15 w16se w16cid w16 w16cex w16sdtdh wp14">
   <w:sdt>
     <w:sdtPr>
       <w:id w:val="-919708481"/>
@@ -3487,7 +3460,7 @@
 </file>
 
 <file path=word/footer4.xml><?xml version="1.0" encoding="utf-8"?>
-<w:ftr xmlns:wpc="http://schemas.microsoft.com/office/word/2010/wordprocessingCanvas" xmlns:cx="http://schemas.microsoft.com/office/drawing/2014/chartex" xmlns:cx1="http://schemas.microsoft.com/office/drawing/2015/9/8/chartex" xmlns:cx2="http://schemas.microsoft.com/office/drawing/2015/10/21/chartex" xmlns:cx3="http://schemas.microsoft.com/office/drawing/2016/5/9/chartex" xmlns:cx4="http://schemas.microsoft.com/office/drawing/2016/5/10/chartex" xmlns:cx5="http://schemas.microsoft.com/office/drawing/2016/5/11/chartex" xmlns:cx6="http://schemas.microsoft.com/office/drawing/2016/5/12/chartex" xmlns:cx7="http://schemas.microsoft.com/office/drawing/2016/5/13/chartex" xmlns:cx8="http://schemas.microsoft.com/office/drawing/2016/5/14/chartex" xmlns:mc="http://schemas.openxmlformats.org/markup-compatibility/2006" xmlns:aink="http://schemas.microsoft.com/office/drawing/2016/ink" xmlns:am3d="http://schemas.microsoft.com/office/drawing/2017/model3d" xmlns:o="urn:schemas-microsoft-com:office:office" xmlns:oel="http://schemas.microsoft.com/office/2019/extlst" xmlns:r="http://schemas.openxmlformats.org/officeDocument/2006/relationships" xmlns:m="http://schemas.openxmlformats.org/officeDocument/2006/math" xmlns:v="urn:schemas-microsoft-com:vml" xmlns:wp14="http://schemas.microsoft.com/office/word/2010/wordprocessingDrawing" xmlns:wp="http://schemas.openxmlformats.org/drawingml/2006/wordprocessingDrawing" xmlns:w10="urn:schemas-microsoft-com:office:word" xmlns:w="http://schemas.openxmlformats.org/wordprocessingml/2006/main" xmlns:w14="http://schemas.microsoft.com/office/word/2010/wordml" xmlns:w15="http://schemas.microsoft.com/office/word/2012/wordml" xmlns:w16cex="http://schemas.microsoft.com/office/word/2018/wordml/cex" xmlns:w16cid="http://schemas.microsoft.com/office/word/2016/wordml/cid" xmlns:w16="http://schemas.microsoft.com/office/word/2018/wordml" xmlns:w16sdtdh="http://schemas.microsoft.com/office/word/2020/wordml/sdtdatahash" xmlns:w16se="http://schemas.microsoft.com/office/word/2015/wordml/symex" xmlns:wpg="http://schemas.microsoft.com/office/word/2010/wordprocessingGroup" xmlns:wpi="http://schemas.microsoft.com/office/word/2010/wordprocessingInk" xmlns:wne="http://schemas.microsoft.com/office/word/2006/wordml" xmlns:wps="http://schemas.microsoft.com/office/word/2010/wordprocessingShape" mc:Ignorable="w14 w15 w16se w16cid w16 w16cex w16sdtdh wp14">
+<w:ftr xmlns:wpc="http://schemas.microsoft.com/office/word/2010/wordprocessingCanvas" xmlns:cx="http://schemas.microsoft.com/office/drawing/2014/chartex" xmlns:cx1="http://schemas.microsoft.com/office/drawing/2015/9/8/chartex" xmlns:cx2="http://schemas.microsoft.com/office/drawing/2015/10/21/chartex" xmlns:cx3="http://schemas.microsoft.com/office/drawing/2016/5/9/chartex" xmlns:cx4="http://schemas.microsoft.com/office/drawing/2016/5/10/chartex" xmlns:cx5="http://schemas.microsoft.com/office/drawing/2016/5/11/chartex" xmlns:cx6="http://schemas.microsoft.com/office/drawing/2016/5/12/chartex" xmlns:cx7="http://schemas.microsoft.com/office/drawing/2016/5/13/chartex" xmlns:cx8="http://schemas.microsoft.com/office/drawing/2016/5/14/chartex" xmlns:mc="http://schemas.openxmlformats.org/markup-compatibility/2006" xmlns:aink="http://schemas.microsoft.com/office/drawing/2016/ink" xmlns:am3d="http://schemas.microsoft.com/office/drawing/2017/model3d" xmlns:o="urn:schemas-microsoft-com:office:office" xmlns:oel="http://schemas.microsoft.com/office/2019/extlst" xmlns:r="http://schemas.openxmlformats.org/officeDocument/2006/relationships" xmlns:m="http://schemas.openxmlformats.org/officeDocument/2006/math" xmlns:v="urn:schemas-microsoft-com:vml" xmlns:wp14="http://schemas.microsoft.com/office/word/2010/wordprocessingDrawing" xmlns:wp="http://schemas.openxmlformats.org/drawingml/2006/wordprocessingDrawing" xmlns:w10="urn:schemas-microsoft-com:office:word" xmlns:w="http://schemas.openxmlformats.org/wordprocessingml/2006/main" xmlns:w14="http://schemas.microsoft.com/office/word/2010/wordml" xmlns:w15="http://schemas.microsoft.com/office/word/2012/wordml" xmlns:w16cex="http://schemas.microsoft.com/office/word/2018/wordml/cex" xmlns:w16cid="http://schemas.microsoft.com/office/word/2016/wordml/cid" xmlns:w16="http://schemas.microsoft.com/office/word/2018/wordml" xmlns:w16du="http://schemas.microsoft.com/office/word/2023/wordml/word16du" xmlns:w16sdtdh="http://schemas.microsoft.com/office/word/2020/wordml/sdtdatahash" xmlns:w16se="http://schemas.microsoft.com/office/word/2015/wordml/symex" xmlns:wpg="http://schemas.microsoft.com/office/word/2010/wordprocessingGroup" xmlns:wpi="http://schemas.microsoft.com/office/word/2010/wordprocessingInk" xmlns:wne="http://schemas.microsoft.com/office/word/2006/wordml" xmlns:wps="http://schemas.microsoft.com/office/word/2010/wordprocessingShape" mc:Ignorable="w14 w15 w16se w16cid w16 w16cex w16sdtdh wp14">
   <w:sdt>
     <w:sdtPr>
       <w:id w:val="2112163886"/>
@@ -3541,7 +3514,7 @@
 </file>
 
 <file path=word/footnotes.xml><?xml version="1.0" encoding="utf-8"?>
-<w:footnotes xmlns:wpc="http://schemas.microsoft.com/office/word/2010/wordprocessingCanvas" xmlns:cx="http://schemas.microsoft.com/office/drawing/2014/chartex" xmlns:cx1="http://schemas.microsoft.com/office/drawing/2015/9/8/chartex" xmlns:cx2="http://schemas.microsoft.com/office/drawing/2015/10/21/chartex" xmlns:cx3="http://schemas.microsoft.com/office/drawing/2016/5/9/chartex" xmlns:cx4="http://schemas.microsoft.com/office/drawing/2016/5/10/chartex" xmlns:cx5="http://schemas.microsoft.com/office/drawing/2016/5/11/chartex" xmlns:cx6="http://schemas.microsoft.com/office/drawing/2016/5/12/chartex" xmlns:cx7="http://schemas.microsoft.com/office/drawing/2016/5/13/chartex" xmlns:cx8="http://schemas.microsoft.com/office/drawing/2016/5/14/chartex" xmlns:mc="http://schemas.openxmlformats.org/markup-compatibility/2006" xmlns:aink="http://schemas.microsoft.com/office/drawing/2016/ink" xmlns:am3d="http://schemas.microsoft.com/office/drawing/2017/model3d" xmlns:o="urn:schemas-microsoft-com:office:office" xmlns:oel="http://schemas.microsoft.com/office/2019/extlst" xmlns:r="http://schemas.openxmlformats.org/officeDocument/2006/relationships" xmlns:m="http://schemas.openxmlformats.org/officeDocument/2006/math" xmlns:v="urn:schemas-microsoft-com:vml" xmlns:wp14="http://schemas.microsoft.com/office/word/2010/wordprocessingDrawing" xmlns:wp="http://schemas.openxmlformats.org/drawingml/2006/wordprocessingDrawing" xmlns:w10="urn:schemas-microsoft-com:office:word" xmlns:w="http://schemas.openxmlformats.org/wordprocessingml/2006/main" xmlns:w14="http://schemas.microsoft.com/office/word/2010/wordml" xmlns:w15="http://schemas.microsoft.com/office/word/2012/wordml" xmlns:w16cex="http://schemas.microsoft.com/office/word/2018/wordml/cex" xmlns:w16cid="http://schemas.microsoft.com/office/word/2016/wordml/cid" xmlns:w16="http://schemas.microsoft.com/office/word/2018/wordml" xmlns:w16sdtdh="http://schemas.microsoft.com/office/word/2020/wordml/sdtdatahash" xmlns:w16se="http://schemas.microsoft.com/office/word/2015/wordml/symex" xmlns:wpg="http://schemas.microsoft.com/office/word/2010/wordprocessingGroup" xmlns:wpi="http://schemas.microsoft.com/office/word/2010/wordprocessingInk" xmlns:wne="http://schemas.microsoft.com/office/word/2006/wordml" xmlns:wps="http://schemas.microsoft.com/office/word/2010/wordprocessingShape" mc:Ignorable="w14 w15 w16se w16cid w16 w16cex w16sdtdh wp14">
+<w:footnotes xmlns:wpc="http://schemas.microsoft.com/office/word/2010/wordprocessingCanvas" xmlns:cx="http://schemas.microsoft.com/office/drawing/2014/chartex" xmlns:cx1="http://schemas.microsoft.com/office/drawing/2015/9/8/chartex" xmlns:cx2="http://schemas.microsoft.com/office/drawing/2015/10/21/chartex" xmlns:cx3="http://schemas.microsoft.com/office/drawing/2016/5/9/chartex" xmlns:cx4="http://schemas.microsoft.com/office/drawing/2016/5/10/chartex" xmlns:cx5="http://schemas.microsoft.com/office/drawing/2016/5/11/chartex" xmlns:cx6="http://schemas.microsoft.com/office/drawing/2016/5/12/chartex" xmlns:cx7="http://schemas.microsoft.com/office/drawing/2016/5/13/chartex" xmlns:cx8="http://schemas.microsoft.com/office/drawing/2016/5/14/chartex" xmlns:mc="http://schemas.openxmlformats.org/markup-compatibility/2006" xmlns:aink="http://schemas.microsoft.com/office/drawing/2016/ink" xmlns:am3d="http://schemas.microsoft.com/office/drawing/2017/model3d" xmlns:o="urn:schemas-microsoft-com:office:office" xmlns:oel="http://schemas.microsoft.com/office/2019/extlst" xmlns:r="http://schemas.openxmlformats.org/officeDocument/2006/relationships" xmlns:m="http://schemas.openxmlformats.org/officeDocument/2006/math" xmlns:v="urn:schemas-microsoft-com:vml" xmlns:wp14="http://schemas.microsoft.com/office/word/2010/wordprocessingDrawing" xmlns:wp="http://schemas.openxmlformats.org/drawingml/2006/wordprocessingDrawing" xmlns:w10="urn:schemas-microsoft-com:office:word" xmlns:w="http://schemas.openxmlformats.org/wordprocessingml/2006/main" xmlns:w14="http://schemas.microsoft.com/office/word/2010/wordml" xmlns:w15="http://schemas.microsoft.com/office/word/2012/wordml" xmlns:w16cex="http://schemas.microsoft.com/office/word/2018/wordml/cex" xmlns:w16cid="http://schemas.microsoft.com/office/word/2016/wordml/cid" xmlns:w16="http://schemas.microsoft.com/office/word/2018/wordml" xmlns:w16du="http://schemas.microsoft.com/office/word/2023/wordml/word16du" xmlns:w16sdtdh="http://schemas.microsoft.com/office/word/2020/wordml/sdtdatahash" xmlns:w16se="http://schemas.microsoft.com/office/word/2015/wordml/symex" xmlns:wpg="http://schemas.microsoft.com/office/word/2010/wordprocessingGroup" xmlns:wpi="http://schemas.microsoft.com/office/word/2010/wordprocessingInk" xmlns:wne="http://schemas.microsoft.com/office/word/2006/wordml" xmlns:wps="http://schemas.microsoft.com/office/word/2010/wordprocessingShape" mc:Ignorable="w14 w15 w16se w16cid w16 w16cex w16sdtdh wp14">
   <w:footnote w:type="separator" w:id="-1">
     <w:p>
       <w:pPr>
@@ -3624,7 +3597,7 @@
 </file>
 
 <file path=word/header1.xml><?xml version="1.0" encoding="utf-8"?>
-<w:hdr xmlns:wpc="http://schemas.microsoft.com/office/word/2010/wordprocessingCanvas" xmlns:cx="http://schemas.microsoft.com/office/drawing/2014/chartex" xmlns:cx1="http://schemas.microsoft.com/office/drawing/2015/9/8/chartex" xmlns:cx2="http://schemas.microsoft.com/office/drawing/2015/10/21/chartex" xmlns:cx3="http://schemas.microsoft.com/office/drawing/2016/5/9/chartex" xmlns:cx4="http://schemas.microsoft.com/office/drawing/2016/5/10/chartex" xmlns:cx5="http://schemas.microsoft.com/office/drawing/2016/5/11/chartex" xmlns:cx6="http://schemas.microsoft.com/office/drawing/2016/5/12/chartex" xmlns:cx7="http://schemas.microsoft.com/office/drawing/2016/5/13/chartex" xmlns:cx8="http://schemas.microsoft.com/office/drawing/2016/5/14/chartex" xmlns:mc="http://schemas.openxmlformats.org/markup-compatibility/2006" xmlns:aink="http://schemas.microsoft.com/office/drawing/2016/ink" xmlns:am3d="http://schemas.microsoft.com/office/drawing/2017/model3d" xmlns:o="urn:schemas-microsoft-com:office:office" xmlns:oel="http://schemas.microsoft.com/office/2019/extlst" xmlns:r="http://schemas.openxmlformats.org/officeDocument/2006/relationships" xmlns:m="http://schemas.openxmlformats.org/officeDocument/2006/math" xmlns:v="urn:schemas-microsoft-com:vml" xmlns:wp14="http://schemas.microsoft.com/office/word/2010/wordprocessingDrawing" xmlns:wp="http://schemas.openxmlformats.org/drawingml/2006/wordprocessingDrawing" xmlns:w10="urn:schemas-microsoft-com:office:word" xmlns:w="http://schemas.openxmlformats.org/wordprocessingml/2006/main" xmlns:w14="http://schemas.microsoft.com/office/word/2010/wordml" xmlns:w15="http://schemas.microsoft.com/office/word/2012/wordml" xmlns:w16cex="http://schemas.microsoft.com/office/word/2018/wordml/cex" xmlns:w16cid="http://schemas.microsoft.com/office/word/2016/wordml/cid" xmlns:w16="http://schemas.microsoft.com/office/word/2018/wordml" xmlns:w16sdtdh="http://schemas.microsoft.com/office/word/2020/wordml/sdtdatahash" xmlns:w16se="http://schemas.microsoft.com/office/word/2015/wordml/symex" xmlns:wpg="http://schemas.microsoft.com/office/word/2010/wordprocessingGroup" xmlns:wpi="http://schemas.microsoft.com/office/word/2010/wordprocessingInk" xmlns:wne="http://schemas.microsoft.com/office/word/2006/wordml" xmlns:wps="http://schemas.microsoft.com/office/word/2010/wordprocessingShape" mc:Ignorable="w14 w15 w16se w16cid w16 w16cex w16sdtdh wp14">
+<w:hdr xmlns:wpc="http://schemas.microsoft.com/office/word/2010/wordprocessingCanvas" xmlns:cx="http://schemas.microsoft.com/office/drawing/2014/chartex" xmlns:cx1="http://schemas.microsoft.com/office/drawing/2015/9/8/chartex" xmlns:cx2="http://schemas.microsoft.com/office/drawing/2015/10/21/chartex" xmlns:cx3="http://schemas.microsoft.com/office/drawing/2016/5/9/chartex" xmlns:cx4="http://schemas.microsoft.com/office/drawing/2016/5/10/chartex" xmlns:cx5="http://schemas.microsoft.com/office/drawing/2016/5/11/chartex" xmlns:cx6="http://schemas.microsoft.com/office/drawing/2016/5/12/chartex" xmlns:cx7="http://schemas.microsoft.com/office/drawing/2016/5/13/chartex" xmlns:cx8="http://schemas.microsoft.com/office/drawing/2016/5/14/chartex" xmlns:mc="http://schemas.openxmlformats.org/markup-compatibility/2006" xmlns:aink="http://schemas.microsoft.com/office/drawing/2016/ink" xmlns:am3d="http://schemas.microsoft.com/office/drawing/2017/model3d" xmlns:o="urn:schemas-microsoft-com:office:office" xmlns:oel="http://schemas.microsoft.com/office/2019/extlst" xmlns:r="http://schemas.openxmlformats.org/officeDocument/2006/relationships" xmlns:m="http://schemas.openxmlformats.org/officeDocument/2006/math" xmlns:v="urn:schemas-microsoft-com:vml" xmlns:wp14="http://schemas.microsoft.com/office/word/2010/wordprocessingDrawing" xmlns:wp="http://schemas.openxmlformats.org/drawingml/2006/wordprocessingDrawing" xmlns:w10="urn:schemas-microsoft-com:office:word" xmlns:w="http://schemas.openxmlformats.org/wordprocessingml/2006/main" xmlns:w14="http://schemas.microsoft.com/office/word/2010/wordml" xmlns:w15="http://schemas.microsoft.com/office/word/2012/wordml" xmlns:w16cex="http://schemas.microsoft.com/office/word/2018/wordml/cex" xmlns:w16cid="http://schemas.microsoft.com/office/word/2016/wordml/cid" xmlns:w16="http://schemas.microsoft.com/office/word/2018/wordml" xmlns:w16du="http://schemas.microsoft.com/office/word/2023/wordml/word16du" xmlns:w16sdtdh="http://schemas.microsoft.com/office/word/2020/wordml/sdtdatahash" xmlns:w16se="http://schemas.microsoft.com/office/word/2015/wordml/symex" xmlns:wpg="http://schemas.microsoft.com/office/word/2010/wordprocessingGroup" xmlns:wpi="http://schemas.microsoft.com/office/word/2010/wordprocessingInk" xmlns:wne="http://schemas.microsoft.com/office/word/2006/wordml" xmlns:wps="http://schemas.microsoft.com/office/word/2010/wordprocessingShape" mc:Ignorable="w14 w15 w16se w16cid w16 w16cex w16sdtdh wp14">
   <w:p>
     <w:pPr>
       <w:spacing w:before="120" w:after="120" w:line="264" w:lineRule="auto"/>
@@ -3636,10 +3609,7 @@
       </w:rPr>
     </w:pPr>
     <w:r>
-      <w:t>STAT 306</w:t>
-    </w:r>
-    <w:r>
-      <w:t>: Group Project Report</w:t>
+      <w:t>STAT 306: Group Project Report</w:t>
     </w:r>
     <w:r>
       <w:tab/>
@@ -3658,8 +3628,6 @@
     </w:r>
     <w:r>
       <w:tab/>
-    </w:r>
-    <w:r>
       <w:t xml:space="preserve">            </w:t>
     </w:r>
     <w:r>
@@ -3669,17 +3637,14 @@
       <w:t xml:space="preserve">               </w:t>
     </w:r>
     <w:r>
-      <w:t>April 13</w:t>
-    </w:r>
-    <w:r>
-      <w:t>, 2023</w:t>
+      <w:t>April 13, 2023</w:t>
     </w:r>
   </w:p>
 </w:hdr>
 </file>
 
 <file path=word/header2.xml><?xml version="1.0" encoding="utf-8"?>
-<w:hdr xmlns:wpc="http://schemas.microsoft.com/office/word/2010/wordprocessingCanvas" xmlns:cx="http://schemas.microsoft.com/office/drawing/2014/chartex" xmlns:cx1="http://schemas.microsoft.com/office/drawing/2015/9/8/chartex" xmlns:cx2="http://schemas.microsoft.com/office/drawing/2015/10/21/chartex" xmlns:cx3="http://schemas.microsoft.com/office/drawing/2016/5/9/chartex" xmlns:cx4="http://schemas.microsoft.com/office/drawing/2016/5/10/chartex" xmlns:cx5="http://schemas.microsoft.com/office/drawing/2016/5/11/chartex" xmlns:cx6="http://schemas.microsoft.com/office/drawing/2016/5/12/chartex" xmlns:cx7="http://schemas.microsoft.com/office/drawing/2016/5/13/chartex" xmlns:cx8="http://schemas.microsoft.com/office/drawing/2016/5/14/chartex" xmlns:mc="http://schemas.openxmlformats.org/markup-compatibility/2006" xmlns:aink="http://schemas.microsoft.com/office/drawing/2016/ink" xmlns:am3d="http://schemas.microsoft.com/office/drawing/2017/model3d" xmlns:o="urn:schemas-microsoft-com:office:office" xmlns:oel="http://schemas.microsoft.com/office/2019/extlst" xmlns:r="http://schemas.openxmlformats.org/officeDocument/2006/relationships" xmlns:m="http://schemas.openxmlformats.org/officeDocument/2006/math" xmlns:v="urn:schemas-microsoft-com:vml" xmlns:wp14="http://schemas.microsoft.com/office/word/2010/wordprocessingDrawing" xmlns:wp="http://schemas.openxmlformats.org/drawingml/2006/wordprocessingDrawing" xmlns:w10="urn:schemas-microsoft-com:office:word" xmlns:w="http://schemas.openxmlformats.org/wordprocessingml/2006/main" xmlns:w14="http://schemas.microsoft.com/office/word/2010/wordml" xmlns:w15="http://schemas.microsoft.com/office/word/2012/wordml" xmlns:w16cex="http://schemas.microsoft.com/office/word/2018/wordml/cex" xmlns:w16cid="http://schemas.microsoft.com/office/word/2016/wordml/cid" xmlns:w16="http://schemas.microsoft.com/office/word/2018/wordml" xmlns:w16sdtdh="http://schemas.microsoft.com/office/word/2020/wordml/sdtdatahash" xmlns:w16se="http://schemas.microsoft.com/office/word/2015/wordml/symex" xmlns:wpg="http://schemas.microsoft.com/office/word/2010/wordprocessingGroup" xmlns:wpi="http://schemas.microsoft.com/office/word/2010/wordprocessingInk" xmlns:wne="http://schemas.microsoft.com/office/word/2006/wordml" xmlns:wps="http://schemas.microsoft.com/office/word/2010/wordprocessingShape" mc:Ignorable="w14 w15 w16se w16cid w16 w16cex w16sdtdh wp14">
+<w:hdr xmlns:wpc="http://schemas.microsoft.com/office/word/2010/wordprocessingCanvas" xmlns:cx="http://schemas.microsoft.com/office/drawing/2014/chartex" xmlns:cx1="http://schemas.microsoft.com/office/drawing/2015/9/8/chartex" xmlns:cx2="http://schemas.microsoft.com/office/drawing/2015/10/21/chartex" xmlns:cx3="http://schemas.microsoft.com/office/drawing/2016/5/9/chartex" xmlns:cx4="http://schemas.microsoft.com/office/drawing/2016/5/10/chartex" xmlns:cx5="http://schemas.microsoft.com/office/drawing/2016/5/11/chartex" xmlns:cx6="http://schemas.microsoft.com/office/drawing/2016/5/12/chartex" xmlns:cx7="http://schemas.microsoft.com/office/drawing/2016/5/13/chartex" xmlns:cx8="http://schemas.microsoft.com/office/drawing/2016/5/14/chartex" xmlns:mc="http://schemas.openxmlformats.org/markup-compatibility/2006" xmlns:aink="http://schemas.microsoft.com/office/drawing/2016/ink" xmlns:am3d="http://schemas.microsoft.com/office/drawing/2017/model3d" xmlns:o="urn:schemas-microsoft-com:office:office" xmlns:oel="http://schemas.microsoft.com/office/2019/extlst" xmlns:r="http://schemas.openxmlformats.org/officeDocument/2006/relationships" xmlns:m="http://schemas.openxmlformats.org/officeDocument/2006/math" xmlns:v="urn:schemas-microsoft-com:vml" xmlns:wp14="http://schemas.microsoft.com/office/word/2010/wordprocessingDrawing" xmlns:wp="http://schemas.openxmlformats.org/drawingml/2006/wordprocessingDrawing" xmlns:w10="urn:schemas-microsoft-com:office:word" xmlns:w="http://schemas.openxmlformats.org/wordprocessingml/2006/main" xmlns:w14="http://schemas.microsoft.com/office/word/2010/wordml" xmlns:w15="http://schemas.microsoft.com/office/word/2012/wordml" xmlns:w16cex="http://schemas.microsoft.com/office/word/2018/wordml/cex" xmlns:w16cid="http://schemas.microsoft.com/office/word/2016/wordml/cid" xmlns:w16="http://schemas.microsoft.com/office/word/2018/wordml" xmlns:w16du="http://schemas.microsoft.com/office/word/2023/wordml/word16du" xmlns:w16sdtdh="http://schemas.microsoft.com/office/word/2020/wordml/sdtdatahash" xmlns:w16se="http://schemas.microsoft.com/office/word/2015/wordml/symex" xmlns:wpg="http://schemas.microsoft.com/office/word/2010/wordprocessingGroup" xmlns:wpi="http://schemas.microsoft.com/office/word/2010/wordprocessingInk" xmlns:wne="http://schemas.microsoft.com/office/word/2006/wordml" xmlns:wps="http://schemas.microsoft.com/office/word/2010/wordprocessingShape" mc:Ignorable="w14 w15 w16se w16cid w16 w16cex w16sdtdh wp14">
   <w:p>
     <w:pPr>
       <w:pStyle w:val="Header"/>
@@ -3941,7 +3906,7 @@
 </file>
 
 <file path=word/header3.xml><?xml version="1.0" encoding="utf-8"?>
-<w:hdr xmlns:wpc="http://schemas.microsoft.com/office/word/2010/wordprocessingCanvas" xmlns:cx="http://schemas.microsoft.com/office/drawing/2014/chartex" xmlns:cx1="http://schemas.microsoft.com/office/drawing/2015/9/8/chartex" xmlns:cx2="http://schemas.microsoft.com/office/drawing/2015/10/21/chartex" xmlns:cx3="http://schemas.microsoft.com/office/drawing/2016/5/9/chartex" xmlns:cx4="http://schemas.microsoft.com/office/drawing/2016/5/10/chartex" xmlns:cx5="http://schemas.microsoft.com/office/drawing/2016/5/11/chartex" xmlns:cx6="http://schemas.microsoft.com/office/drawing/2016/5/12/chartex" xmlns:cx7="http://schemas.microsoft.com/office/drawing/2016/5/13/chartex" xmlns:cx8="http://schemas.microsoft.com/office/drawing/2016/5/14/chartex" xmlns:mc="http://schemas.openxmlformats.org/markup-compatibility/2006" xmlns:aink="http://schemas.microsoft.com/office/drawing/2016/ink" xmlns:am3d="http://schemas.microsoft.com/office/drawing/2017/model3d" xmlns:o="urn:schemas-microsoft-com:office:office" xmlns:oel="http://schemas.microsoft.com/office/2019/extlst" xmlns:r="http://schemas.openxmlformats.org/officeDocument/2006/relationships" xmlns:m="http://schemas.openxmlformats.org/officeDocument/2006/math" xmlns:v="urn:schemas-microsoft-com:vml" xmlns:wp14="http://schemas.microsoft.com/office/word/2010/wordprocessingDrawing" xmlns:wp="http://schemas.openxmlformats.org/drawingml/2006/wordprocessingDrawing" xmlns:w10="urn:schemas-microsoft-com:office:word" xmlns:w="http://schemas.openxmlformats.org/wordprocessingml/2006/main" xmlns:w14="http://schemas.microsoft.com/office/word/2010/wordml" xmlns:w15="http://schemas.microsoft.com/office/word/2012/wordml" xmlns:w16cex="http://schemas.microsoft.com/office/word/2018/wordml/cex" xmlns:w16cid="http://schemas.microsoft.com/office/word/2016/wordml/cid" xmlns:w16="http://schemas.microsoft.com/office/word/2018/wordml" xmlns:w16sdtdh="http://schemas.microsoft.com/office/word/2020/wordml/sdtdatahash" xmlns:w16se="http://schemas.microsoft.com/office/word/2015/wordml/symex" xmlns:wpg="http://schemas.microsoft.com/office/word/2010/wordprocessingGroup" xmlns:wpi="http://schemas.microsoft.com/office/word/2010/wordprocessingInk" xmlns:wne="http://schemas.microsoft.com/office/word/2006/wordml" xmlns:wps="http://schemas.microsoft.com/office/word/2010/wordprocessingShape" mc:Ignorable="w14 w15 w16se w16cid w16 w16cex w16sdtdh wp14">
+<w:hdr xmlns:wpc="http://schemas.microsoft.com/office/word/2010/wordprocessingCanvas" xmlns:cx="http://schemas.microsoft.com/office/drawing/2014/chartex" xmlns:cx1="http://schemas.microsoft.com/office/drawing/2015/9/8/chartex" xmlns:cx2="http://schemas.microsoft.com/office/drawing/2015/10/21/chartex" xmlns:cx3="http://schemas.microsoft.com/office/drawing/2016/5/9/chartex" xmlns:cx4="http://schemas.microsoft.com/office/drawing/2016/5/10/chartex" xmlns:cx5="http://schemas.microsoft.com/office/drawing/2016/5/11/chartex" xmlns:cx6="http://schemas.microsoft.com/office/drawing/2016/5/12/chartex" xmlns:cx7="http://schemas.microsoft.com/office/drawing/2016/5/13/chartex" xmlns:cx8="http://schemas.microsoft.com/office/drawing/2016/5/14/chartex" xmlns:mc="http://schemas.openxmlformats.org/markup-compatibility/2006" xmlns:aink="http://schemas.microsoft.com/office/drawing/2016/ink" xmlns:am3d="http://schemas.microsoft.com/office/drawing/2017/model3d" xmlns:o="urn:schemas-microsoft-com:office:office" xmlns:oel="http://schemas.microsoft.com/office/2019/extlst" xmlns:r="http://schemas.openxmlformats.org/officeDocument/2006/relationships" xmlns:m="http://schemas.openxmlformats.org/officeDocument/2006/math" xmlns:v="urn:schemas-microsoft-com:vml" xmlns:wp14="http://schemas.microsoft.com/office/word/2010/wordprocessingDrawing" xmlns:wp="http://schemas.openxmlformats.org/drawingml/2006/wordprocessingDrawing" xmlns:w10="urn:schemas-microsoft-com:office:word" xmlns:w="http://schemas.openxmlformats.org/wordprocessingml/2006/main" xmlns:w14="http://schemas.microsoft.com/office/word/2010/wordml" xmlns:w15="http://schemas.microsoft.com/office/word/2012/wordml" xmlns:w16cex="http://schemas.microsoft.com/office/word/2018/wordml/cex" xmlns:w16cid="http://schemas.microsoft.com/office/word/2016/wordml/cid" xmlns:w16="http://schemas.microsoft.com/office/word/2018/wordml" xmlns:w16du="http://schemas.microsoft.com/office/word/2023/wordml/word16du" xmlns:w16sdtdh="http://schemas.microsoft.com/office/word/2020/wordml/sdtdatahash" xmlns:w16se="http://schemas.microsoft.com/office/word/2015/wordml/symex" xmlns:wpg="http://schemas.microsoft.com/office/word/2010/wordprocessingGroup" xmlns:wpi="http://schemas.microsoft.com/office/word/2010/wordprocessingInk" xmlns:wne="http://schemas.microsoft.com/office/word/2006/wordml" xmlns:wps="http://schemas.microsoft.com/office/word/2010/wordprocessingShape" mc:Ignorable="w14 w15 w16se w16cid w16 w16cex w16sdtdh wp14">
   <w:p>
     <w:pPr>
       <w:spacing w:before="120" w:after="120" w:line="264" w:lineRule="auto"/>
@@ -4016,7 +3981,7 @@
 </file>
 
 <file path=word/header4.xml><?xml version="1.0" encoding="utf-8"?>
-<w:hdr xmlns:wpc="http://schemas.microsoft.com/office/word/2010/wordprocessingCanvas" xmlns:cx="http://schemas.microsoft.com/office/drawing/2014/chartex" xmlns:cx1="http://schemas.microsoft.com/office/drawing/2015/9/8/chartex" xmlns:cx2="http://schemas.microsoft.com/office/drawing/2015/10/21/chartex" xmlns:cx3="http://schemas.microsoft.com/office/drawing/2016/5/9/chartex" xmlns:cx4="http://schemas.microsoft.com/office/drawing/2016/5/10/chartex" xmlns:cx5="http://schemas.microsoft.com/office/drawing/2016/5/11/chartex" xmlns:cx6="http://schemas.microsoft.com/office/drawing/2016/5/12/chartex" xmlns:cx7="http://schemas.microsoft.com/office/drawing/2016/5/13/chartex" xmlns:cx8="http://schemas.microsoft.com/office/drawing/2016/5/14/chartex" xmlns:mc="http://schemas.openxmlformats.org/markup-compatibility/2006" xmlns:aink="http://schemas.microsoft.com/office/drawing/2016/ink" xmlns:am3d="http://schemas.microsoft.com/office/drawing/2017/model3d" xmlns:o="urn:schemas-microsoft-com:office:office" xmlns:oel="http://schemas.microsoft.com/office/2019/extlst" xmlns:r="http://schemas.openxmlformats.org/officeDocument/2006/relationships" xmlns:m="http://schemas.openxmlformats.org/officeDocument/2006/math" xmlns:v="urn:schemas-microsoft-com:vml" xmlns:wp14="http://schemas.microsoft.com/office/word/2010/wordprocessingDrawing" xmlns:wp="http://schemas.openxmlformats.org/drawingml/2006/wordprocessingDrawing" xmlns:w10="urn:schemas-microsoft-com:office:word" xmlns:w="http://schemas.openxmlformats.org/wordprocessingml/2006/main" xmlns:w14="http://schemas.microsoft.com/office/word/2010/wordml" xmlns:w15="http://schemas.microsoft.com/office/word/2012/wordml" xmlns:w16cex="http://schemas.microsoft.com/office/word/2018/wordml/cex" xmlns:w16cid="http://schemas.microsoft.com/office/word/2016/wordml/cid" xmlns:w16="http://schemas.microsoft.com/office/word/2018/wordml" xmlns:w16sdtdh="http://schemas.microsoft.com/office/word/2020/wordml/sdtdatahash" xmlns:w16se="http://schemas.microsoft.com/office/word/2015/wordml/symex" xmlns:wpg="http://schemas.microsoft.com/office/word/2010/wordprocessingGroup" xmlns:wpi="http://schemas.microsoft.com/office/word/2010/wordprocessingInk" xmlns:wne="http://schemas.microsoft.com/office/word/2006/wordml" xmlns:wps="http://schemas.microsoft.com/office/word/2010/wordprocessingShape" mc:Ignorable="w14 w15 w16se w16cid w16 w16cex w16sdtdh wp14">
+<w:hdr xmlns:wpc="http://schemas.microsoft.com/office/word/2010/wordprocessingCanvas" xmlns:cx="http://schemas.microsoft.com/office/drawing/2014/chartex" xmlns:cx1="http://schemas.microsoft.com/office/drawing/2015/9/8/chartex" xmlns:cx2="http://schemas.microsoft.com/office/drawing/2015/10/21/chartex" xmlns:cx3="http://schemas.microsoft.com/office/drawing/2016/5/9/chartex" xmlns:cx4="http://schemas.microsoft.com/office/drawing/2016/5/10/chartex" xmlns:cx5="http://schemas.microsoft.com/office/drawing/2016/5/11/chartex" xmlns:cx6="http://schemas.microsoft.com/office/drawing/2016/5/12/chartex" xmlns:cx7="http://schemas.microsoft.com/office/drawing/2016/5/13/chartex" xmlns:cx8="http://schemas.microsoft.com/office/drawing/2016/5/14/chartex" xmlns:mc="http://schemas.openxmlformats.org/markup-compatibility/2006" xmlns:aink="http://schemas.microsoft.com/office/drawing/2016/ink" xmlns:am3d="http://schemas.microsoft.com/office/drawing/2017/model3d" xmlns:o="urn:schemas-microsoft-com:office:office" xmlns:oel="http://schemas.microsoft.com/office/2019/extlst" xmlns:r="http://schemas.openxmlformats.org/officeDocument/2006/relationships" xmlns:m="http://schemas.openxmlformats.org/officeDocument/2006/math" xmlns:v="urn:schemas-microsoft-com:vml" xmlns:wp14="http://schemas.microsoft.com/office/word/2010/wordprocessingDrawing" xmlns:wp="http://schemas.openxmlformats.org/drawingml/2006/wordprocessingDrawing" xmlns:w10="urn:schemas-microsoft-com:office:word" xmlns:w="http://schemas.openxmlformats.org/wordprocessingml/2006/main" xmlns:w14="http://schemas.microsoft.com/office/word/2010/wordml" xmlns:w15="http://schemas.microsoft.com/office/word/2012/wordml" xmlns:w16cex="http://schemas.microsoft.com/office/word/2018/wordml/cex" xmlns:w16cid="http://schemas.microsoft.com/office/word/2016/wordml/cid" xmlns:w16="http://schemas.microsoft.com/office/word/2018/wordml" xmlns:w16du="http://schemas.microsoft.com/office/word/2023/wordml/word16du" xmlns:w16sdtdh="http://schemas.microsoft.com/office/word/2020/wordml/sdtdatahash" xmlns:w16se="http://schemas.microsoft.com/office/word/2015/wordml/symex" xmlns:wpg="http://schemas.microsoft.com/office/word/2010/wordprocessingGroup" xmlns:wpi="http://schemas.microsoft.com/office/word/2010/wordprocessingInk" xmlns:wne="http://schemas.microsoft.com/office/word/2006/wordml" xmlns:wps="http://schemas.microsoft.com/office/word/2010/wordprocessingShape" mc:Ignorable="w14 w15 w16se w16cid w16 w16cex w16sdtdh wp14">
   <w:p>
     <w:pPr>
       <w:spacing w:before="120" w:after="120" w:line="264" w:lineRule="auto"/>
@@ -4054,7 +4019,7 @@
 </file>
 
 <file path=word/numbering.xml><?xml version="1.0" encoding="utf-8"?>
-<w:numbering xmlns:wpc="http://schemas.microsoft.com/office/word/2010/wordprocessingCanvas" xmlns:cx="http://schemas.microsoft.com/office/drawing/2014/chartex" xmlns:cx1="http://schemas.microsoft.com/office/drawing/2015/9/8/chartex" xmlns:cx2="http://schemas.microsoft.com/office/drawing/2015/10/21/chartex" xmlns:cx3="http://schemas.microsoft.com/office/drawing/2016/5/9/chartex" xmlns:cx4="http://schemas.microsoft.com/office/drawing/2016/5/10/chartex" xmlns:cx5="http://schemas.microsoft.com/office/drawing/2016/5/11/chartex" xmlns:cx6="http://schemas.microsoft.com/office/drawing/2016/5/12/chartex" xmlns:cx7="http://schemas.microsoft.com/office/drawing/2016/5/13/chartex" xmlns:cx8="http://schemas.microsoft.com/office/drawing/2016/5/14/chartex" xmlns:mc="http://schemas.openxmlformats.org/markup-compatibility/2006" xmlns:aink="http://schemas.microsoft.com/office/drawing/2016/ink" xmlns:am3d="http://schemas.microsoft.com/office/drawing/2017/model3d" xmlns:o="urn:schemas-microsoft-com:office:office" xmlns:oel="http://schemas.microsoft.com/office/2019/extlst" xmlns:r="http://schemas.openxmlformats.org/officeDocument/2006/relationships" xmlns:m="http://schemas.openxmlformats.org/officeDocument/2006/math" xmlns:v="urn:schemas-microsoft-com:vml" xmlns:wp14="http://schemas.microsoft.com/office/word/2010/wordprocessingDrawing" xmlns:wp="http://schemas.openxmlformats.org/drawingml/2006/wordprocessingDrawing" xmlns:w10="urn:schemas-microsoft-com:office:word" xmlns:w="http://schemas.openxmlformats.org/wordprocessingml/2006/main" xmlns:w14="http://schemas.microsoft.com/office/word/2010/wordml" xmlns:w15="http://schemas.microsoft.com/office/word/2012/wordml" xmlns:w16cex="http://schemas.microsoft.com/office/word/2018/wordml/cex" xmlns:w16cid="http://schemas.microsoft.com/office/word/2016/wordml/cid" xmlns:w16="http://schemas.microsoft.com/office/word/2018/wordml" xmlns:w16sdtdh="http://schemas.microsoft.com/office/word/2020/wordml/sdtdatahash" xmlns:w16se="http://schemas.microsoft.com/office/word/2015/wordml/symex" xmlns:wpg="http://schemas.microsoft.com/office/word/2010/wordprocessingGroup" xmlns:wpi="http://schemas.microsoft.com/office/word/2010/wordprocessingInk" xmlns:wne="http://schemas.microsoft.com/office/word/2006/wordml" xmlns:wps="http://schemas.microsoft.com/office/word/2010/wordprocessingShape" mc:Ignorable="w14 w15 w16se w16cid w16 w16cex w16sdtdh wp14">
+<w:numbering xmlns:wpc="http://schemas.microsoft.com/office/word/2010/wordprocessingCanvas" xmlns:cx="http://schemas.microsoft.com/office/drawing/2014/chartex" xmlns:cx1="http://schemas.microsoft.com/office/drawing/2015/9/8/chartex" xmlns:cx2="http://schemas.microsoft.com/office/drawing/2015/10/21/chartex" xmlns:cx3="http://schemas.microsoft.com/office/drawing/2016/5/9/chartex" xmlns:cx4="http://schemas.microsoft.com/office/drawing/2016/5/10/chartex" xmlns:cx5="http://schemas.microsoft.com/office/drawing/2016/5/11/chartex" xmlns:cx6="http://schemas.microsoft.com/office/drawing/2016/5/12/chartex" xmlns:cx7="http://schemas.microsoft.com/office/drawing/2016/5/13/chartex" xmlns:cx8="http://schemas.microsoft.com/office/drawing/2016/5/14/chartex" xmlns:mc="http://schemas.openxmlformats.org/markup-compatibility/2006" xmlns:aink="http://schemas.microsoft.com/office/drawing/2016/ink" xmlns:am3d="http://schemas.microsoft.com/office/drawing/2017/model3d" xmlns:o="urn:schemas-microsoft-com:office:office" xmlns:oel="http://schemas.microsoft.com/office/2019/extlst" xmlns:r="http://schemas.openxmlformats.org/officeDocument/2006/relationships" xmlns:m="http://schemas.openxmlformats.org/officeDocument/2006/math" xmlns:v="urn:schemas-microsoft-com:vml" xmlns:wp14="http://schemas.microsoft.com/office/word/2010/wordprocessingDrawing" xmlns:wp="http://schemas.openxmlformats.org/drawingml/2006/wordprocessingDrawing" xmlns:w10="urn:schemas-microsoft-com:office:word" xmlns:w="http://schemas.openxmlformats.org/wordprocessingml/2006/main" xmlns:w14="http://schemas.microsoft.com/office/word/2010/wordml" xmlns:w15="http://schemas.microsoft.com/office/word/2012/wordml" xmlns:w16cex="http://schemas.microsoft.com/office/word/2018/wordml/cex" xmlns:w16cid="http://schemas.microsoft.com/office/word/2016/wordml/cid" xmlns:w16="http://schemas.microsoft.com/office/word/2018/wordml" xmlns:w16du="http://schemas.microsoft.com/office/word/2023/wordml/word16du" xmlns:w16sdtdh="http://schemas.microsoft.com/office/word/2020/wordml/sdtdatahash" xmlns:w16se="http://schemas.microsoft.com/office/word/2015/wordml/symex" xmlns:wpg="http://schemas.microsoft.com/office/word/2010/wordprocessingGroup" xmlns:wpi="http://schemas.microsoft.com/office/word/2010/wordprocessingInk" xmlns:wne="http://schemas.microsoft.com/office/word/2006/wordml" xmlns:wps="http://schemas.microsoft.com/office/word/2010/wordprocessingShape" mc:Ignorable="w14 w15 w16se w16cid w16 w16cex w16sdtdh wp14">
   <w:abstractNum w:abstractNumId="0" w15:restartNumberingAfterBreak="0">
     <w:nsid w:val="231A6614"/>
     <w:multiLevelType w:val="multilevel"/>
@@ -4941,7 +4906,7 @@
 </file>
 
 <file path=word/people.xml><?xml version="1.0" encoding="utf-8"?>
-<w15:people xmlns:wpc="http://schemas.microsoft.com/office/word/2010/wordprocessingCanvas" xmlns:cx="http://schemas.microsoft.com/office/drawing/2014/chartex" xmlns:cx1="http://schemas.microsoft.com/office/drawing/2015/9/8/chartex" xmlns:cx2="http://schemas.microsoft.com/office/drawing/2015/10/21/chartex" xmlns:cx3="http://schemas.microsoft.com/office/drawing/2016/5/9/chartex" xmlns:cx4="http://schemas.microsoft.com/office/drawing/2016/5/10/chartex" xmlns:cx5="http://schemas.microsoft.com/office/drawing/2016/5/11/chartex" xmlns:cx6="http://schemas.microsoft.com/office/drawing/2016/5/12/chartex" xmlns:cx7="http://schemas.microsoft.com/office/drawing/2016/5/13/chartex" xmlns:cx8="http://schemas.microsoft.com/office/drawing/2016/5/14/chartex" xmlns:mc="http://schemas.openxmlformats.org/markup-compatibility/2006" xmlns:aink="http://schemas.microsoft.com/office/drawing/2016/ink" xmlns:am3d="http://schemas.microsoft.com/office/drawing/2017/model3d" xmlns:o="urn:schemas-microsoft-com:office:office" xmlns:oel="http://schemas.microsoft.com/office/2019/extlst" xmlns:r="http://schemas.openxmlformats.org/officeDocument/2006/relationships" xmlns:m="http://schemas.openxmlformats.org/officeDocument/2006/math" xmlns:v="urn:schemas-microsoft-com:vml" xmlns:wp14="http://schemas.microsoft.com/office/word/2010/wordprocessingDrawing" xmlns:wp="http://schemas.openxmlformats.org/drawingml/2006/wordprocessingDrawing" xmlns:w10="urn:schemas-microsoft-com:office:word" xmlns:w="http://schemas.openxmlformats.org/wordprocessingml/2006/main" xmlns:w14="http://schemas.microsoft.com/office/word/2010/wordml" xmlns:w15="http://schemas.microsoft.com/office/word/2012/wordml" xmlns:w16cex="http://schemas.microsoft.com/office/word/2018/wordml/cex" xmlns:w16cid="http://schemas.microsoft.com/office/word/2016/wordml/cid" xmlns:w16="http://schemas.microsoft.com/office/word/2018/wordml" xmlns:w16sdtdh="http://schemas.microsoft.com/office/word/2020/wordml/sdtdatahash" xmlns:w16se="http://schemas.microsoft.com/office/word/2015/wordml/symex" xmlns:wpg="http://schemas.microsoft.com/office/word/2010/wordprocessingGroup" xmlns:wpi="http://schemas.microsoft.com/office/word/2010/wordprocessingInk" xmlns:wne="http://schemas.microsoft.com/office/word/2006/wordml" xmlns:wps="http://schemas.microsoft.com/office/word/2010/wordprocessingShape" mc:Ignorable="w14 w15 w16se w16cid w16 w16cex w16sdtdh wp14">
+<w15:people xmlns:wpc="http://schemas.microsoft.com/office/word/2010/wordprocessingCanvas" xmlns:cx="http://schemas.microsoft.com/office/drawing/2014/chartex" xmlns:cx1="http://schemas.microsoft.com/office/drawing/2015/9/8/chartex" xmlns:cx2="http://schemas.microsoft.com/office/drawing/2015/10/21/chartex" xmlns:cx3="http://schemas.microsoft.com/office/drawing/2016/5/9/chartex" xmlns:cx4="http://schemas.microsoft.com/office/drawing/2016/5/10/chartex" xmlns:cx5="http://schemas.microsoft.com/office/drawing/2016/5/11/chartex" xmlns:cx6="http://schemas.microsoft.com/office/drawing/2016/5/12/chartex" xmlns:cx7="http://schemas.microsoft.com/office/drawing/2016/5/13/chartex" xmlns:cx8="http://schemas.microsoft.com/office/drawing/2016/5/14/chartex" xmlns:mc="http://schemas.openxmlformats.org/markup-compatibility/2006" xmlns:aink="http://schemas.microsoft.com/office/drawing/2016/ink" xmlns:am3d="http://schemas.microsoft.com/office/drawing/2017/model3d" xmlns:o="urn:schemas-microsoft-com:office:office" xmlns:oel="http://schemas.microsoft.com/office/2019/extlst" xmlns:r="http://schemas.openxmlformats.org/officeDocument/2006/relationships" xmlns:m="http://schemas.openxmlformats.org/officeDocument/2006/math" xmlns:v="urn:schemas-microsoft-com:vml" xmlns:wp14="http://schemas.microsoft.com/office/word/2010/wordprocessingDrawing" xmlns:wp="http://schemas.openxmlformats.org/drawingml/2006/wordprocessingDrawing" xmlns:w10="urn:schemas-microsoft-com:office:word" xmlns:w="http://schemas.openxmlformats.org/wordprocessingml/2006/main" xmlns:w14="http://schemas.microsoft.com/office/word/2010/wordml" xmlns:w15="http://schemas.microsoft.com/office/word/2012/wordml" xmlns:w16cex="http://schemas.microsoft.com/office/word/2018/wordml/cex" xmlns:w16cid="http://schemas.microsoft.com/office/word/2016/wordml/cid" xmlns:w16="http://schemas.microsoft.com/office/word/2018/wordml" xmlns:w16du="http://schemas.microsoft.com/office/word/2023/wordml/word16du" xmlns:w16sdtdh="http://schemas.microsoft.com/office/word/2020/wordml/sdtdatahash" xmlns:w16se="http://schemas.microsoft.com/office/word/2015/wordml/symex" xmlns:wpg="http://schemas.microsoft.com/office/word/2010/wordprocessingGroup" xmlns:wpi="http://schemas.microsoft.com/office/word/2010/wordprocessingInk" xmlns:wne="http://schemas.microsoft.com/office/word/2006/wordml" xmlns:wps="http://schemas.microsoft.com/office/word/2010/wordprocessingShape" mc:Ignorable="w14 w15 w16se w16cid w16 w16cex w16sdtdh wp14">
   <w15:person w15:author="Alexander Proskiw">
     <w15:presenceInfo w15:providerId="Windows Live" w15:userId="feed3611d0a6df21"/>
   </w15:person>

</xml_diff>